<commit_message>
Finished ex 1 (all but 1 question)
</commit_message>
<xml_diff>
--- a/Lab2/Lab2.docx
+++ b/Lab2/Lab2.docx
@@ -212,7 +212,7 @@
                     <pic:cNvPicPr/>
                   </pic:nvPicPr>
                   <pic:blipFill rotWithShape="1">
-                    <a:blip r:embed="rId4"/>
+                    <a:blip r:embed="rId6"/>
                     <a:srcRect l="18114" t="25409" r="39674" b="24365"/>
                     <a:stretch/>
                   </pic:blipFill>
@@ -316,7 +316,7 @@
                     <pic:cNvPicPr/>
                   </pic:nvPicPr>
                   <pic:blipFill rotWithShape="1">
-                    <a:blip r:embed="rId5"/>
+                    <a:blip r:embed="rId7"/>
                     <a:srcRect l="20773" t="17432" r="28872" b="12251"/>
                     <a:stretch/>
                   </pic:blipFill>
@@ -346,7 +346,19 @@
     </w:p>
     <w:p>
       <w:r>
-        <w:t>Obtain the AM waveform with modulation index 1.</w:t>
+        <w:t xml:space="preserve">Obtain the AM </w:t>
+      </w:r>
+      <w:r>
+        <w:t>waveform with modulation index 0.</w:t>
+      </w:r>
+      <w:r>
+        <w:t>2</w:t>
+      </w:r>
+      <w:r>
+        <w:t>5</w:t>
+      </w:r>
+      <w:r>
+        <w:t>.</w:t>
       </w:r>
     </w:p>
     <w:p>
@@ -356,10 +368,10 @@
           <w:lang w:eastAsia="en-GB"/>
         </w:rPr>
         <w:drawing>
-          <wp:inline distT="0" distB="0" distL="0" distR="0" wp14:anchorId="777CF891" wp14:editId="554F8A18">
-            <wp:extent cx="5200650" cy="3276600"/>
-            <wp:effectExtent l="0" t="0" r="0" b="0"/>
-            <wp:docPr id="3" name="Picture 3"/>
+          <wp:inline distT="0" distB="0" distL="0" distR="0" wp14:anchorId="68E2CBC2" wp14:editId="5FAFC371">
+            <wp:extent cx="5731510" cy="3223895"/>
+            <wp:effectExtent l="0" t="0" r="2540" b="0"/>
+            <wp:docPr id="12" name="Picture 12"/>
             <wp:cNvGraphicFramePr>
               <a:graphicFrameLocks xmlns:a="http://schemas.openxmlformats.org/drawingml/2006/main" noChangeAspect="1"/>
             </wp:cNvGraphicFramePr>
@@ -370,27 +382,20 @@
                     <pic:cNvPr id="1" name=""/>
                     <pic:cNvPicPr/>
                   </pic:nvPicPr>
-                  <pic:blipFill rotWithShape="1">
-                    <a:blip r:embed="rId6"/>
-                    <a:srcRect l="29083" t="24523" r="38843" b="39728"/>
-                    <a:stretch/>
+                  <pic:blipFill>
+                    <a:blip r:embed="rId8"/>
+                    <a:stretch>
+                      <a:fillRect/>
+                    </a:stretch>
                   </pic:blipFill>
-                  <pic:spPr bwMode="auto">
+                  <pic:spPr>
                     <a:xfrm>
                       <a:off x="0" y="0"/>
-                      <a:ext cx="5229660" cy="3294877"/>
+                      <a:ext cx="5731510" cy="3223895"/>
                     </a:xfrm>
                     <a:prstGeom prst="rect">
                       <a:avLst/>
                     </a:prstGeom>
-                    <a:ln>
-                      <a:noFill/>
-                    </a:ln>
-                    <a:extLst>
-                      <a:ext uri="{53640926-AAD7-44D8-BBD7-CCE9431645EC}">
-                        <a14:shadowObscured xmlns:a14="http://schemas.microsoft.com/office/drawing/2010/main"/>
-                      </a:ext>
-                    </a:extLst>
                   </pic:spPr>
                 </pic:pic>
               </a:graphicData>
@@ -402,13 +407,18 @@
     <w:p/>
     <w:p/>
     <w:p/>
-    <w:p>
-      <w:r>
-        <w:lastRenderedPageBreak/>
-        <w:t xml:space="preserve">Diagram of construction of AM: </w:t>
-      </w:r>
-    </w:p>
-    <w:p/>
+    <w:p/>
+    <w:p>
+      <w:r>
+        <w:t xml:space="preserve">Obtain the AM waveform with modulation index </w:t>
+      </w:r>
+      <w:r>
+        <w:t>0.5</w:t>
+      </w:r>
+      <w:r>
+        <w:t>.</w:t>
+      </w:r>
+    </w:p>
     <w:p>
       <w:r>
         <w:rPr>
@@ -416,10 +426,10 @@
           <w:lang w:eastAsia="en-GB"/>
         </w:rPr>
         <w:drawing>
-          <wp:inline distT="0" distB="0" distL="0" distR="0" wp14:anchorId="7C1BD14C" wp14:editId="0C7A3ED7">
-            <wp:extent cx="5581650" cy="3886200"/>
-            <wp:effectExtent l="0" t="0" r="0" b="0"/>
-            <wp:docPr id="4" name="Picture 4"/>
+          <wp:inline distT="0" distB="0" distL="0" distR="0" wp14:anchorId="073465B0" wp14:editId="77CF783D">
+            <wp:extent cx="5731510" cy="3223895"/>
+            <wp:effectExtent l="0" t="0" r="2540" b="0"/>
+            <wp:docPr id="14" name="Picture 14"/>
             <wp:cNvGraphicFramePr>
               <a:graphicFrameLocks xmlns:a="http://schemas.openxmlformats.org/drawingml/2006/main" noChangeAspect="1"/>
             </wp:cNvGraphicFramePr>
@@ -430,27 +440,20 @@
                     <pic:cNvPr id="1" name=""/>
                     <pic:cNvPicPr/>
                   </pic:nvPicPr>
-                  <pic:blipFill rotWithShape="1">
-                    <a:blip r:embed="rId7"/>
-                    <a:srcRect l="18539" t="22490" r="18829" b="17234"/>
-                    <a:stretch/>
+                  <pic:blipFill>
+                    <a:blip r:embed="rId9"/>
+                    <a:stretch>
+                      <a:fillRect/>
+                    </a:stretch>
                   </pic:blipFill>
-                  <pic:spPr bwMode="auto">
+                  <pic:spPr>
                     <a:xfrm>
                       <a:off x="0" y="0"/>
-                      <a:ext cx="5581650" cy="3886200"/>
+                      <a:ext cx="5731510" cy="3223895"/>
                     </a:xfrm>
                     <a:prstGeom prst="rect">
                       <a:avLst/>
                     </a:prstGeom>
-                    <a:ln>
-                      <a:noFill/>
-                    </a:ln>
-                    <a:extLst>
-                      <a:ext uri="{53640926-AAD7-44D8-BBD7-CCE9431645EC}">
-                        <a14:shadowObscured xmlns:a14="http://schemas.microsoft.com/office/drawing/2010/main"/>
-                      </a:ext>
-                    </a:extLst>
                   </pic:spPr>
                 </pic:pic>
               </a:graphicData>
@@ -464,8 +467,422 @@
     </w:p>
     <w:p/>
     <w:p>
+      <w:r>
+        <w:t xml:space="preserve">Obtain the AM </w:t>
+      </w:r>
+      <w:r>
+        <w:t xml:space="preserve">waveform with modulation index </w:t>
+      </w:r>
+      <w:r>
+        <w:t>0.75</w:t>
+      </w:r>
+      <w:r>
+        <w:t>.</w:t>
+      </w:r>
+    </w:p>
+    <w:p>
+      <w:r>
+        <w:rPr>
+          <w:noProof/>
+          <w:lang w:eastAsia="en-GB"/>
+        </w:rPr>
+        <w:drawing>
+          <wp:inline distT="0" distB="0" distL="0" distR="0" wp14:anchorId="778CF751" wp14:editId="74A8E5A8">
+            <wp:extent cx="5731510" cy="3223895"/>
+            <wp:effectExtent l="0" t="0" r="2540" b="0"/>
+            <wp:docPr id="15" name="Picture 15"/>
+            <wp:cNvGraphicFramePr>
+              <a:graphicFrameLocks xmlns:a="http://schemas.openxmlformats.org/drawingml/2006/main" noChangeAspect="1"/>
+            </wp:cNvGraphicFramePr>
+            <a:graphic xmlns:a="http://schemas.openxmlformats.org/drawingml/2006/main">
+              <a:graphicData uri="http://schemas.openxmlformats.org/drawingml/2006/picture">
+                <pic:pic xmlns:pic="http://schemas.openxmlformats.org/drawingml/2006/picture">
+                  <pic:nvPicPr>
+                    <pic:cNvPr id="1" name=""/>
+                    <pic:cNvPicPr/>
+                  </pic:nvPicPr>
+                  <pic:blipFill>
+                    <a:blip r:embed="rId10"/>
+                    <a:stretch>
+                      <a:fillRect/>
+                    </a:stretch>
+                  </pic:blipFill>
+                  <pic:spPr>
+                    <a:xfrm>
+                      <a:off x="0" y="0"/>
+                      <a:ext cx="5731510" cy="3223895"/>
+                    </a:xfrm>
+                    <a:prstGeom prst="rect">
+                      <a:avLst/>
+                    </a:prstGeom>
+                  </pic:spPr>
+                </pic:pic>
+              </a:graphicData>
+            </a:graphic>
+          </wp:inline>
+        </w:drawing>
+      </w:r>
+    </w:p>
+    <w:p/>
+    <w:p>
+      <w:r>
+        <w:t>Obtain the AM waveform with modulation index 1.</w:t>
+      </w:r>
+    </w:p>
+    <w:p/>
+    <w:p>
+      <w:r>
+        <w:lastRenderedPageBreak/>
+        <w:t xml:space="preserve"> </w:t>
+      </w:r>
+      <w:r>
+        <w:rPr>
+          <w:noProof/>
+          <w:lang w:eastAsia="en-GB"/>
+        </w:rPr>
+        <w:drawing>
+          <wp:inline distT="0" distB="0" distL="0" distR="0" wp14:anchorId="121F49D2" wp14:editId="407EF988">
+            <wp:extent cx="5731510" cy="3223895"/>
+            <wp:effectExtent l="0" t="0" r="2540" b="0"/>
+            <wp:docPr id="16" name="Picture 16"/>
+            <wp:cNvGraphicFramePr>
+              <a:graphicFrameLocks xmlns:a="http://schemas.openxmlformats.org/drawingml/2006/main" noChangeAspect="1"/>
+            </wp:cNvGraphicFramePr>
+            <a:graphic xmlns:a="http://schemas.openxmlformats.org/drawingml/2006/main">
+              <a:graphicData uri="http://schemas.openxmlformats.org/drawingml/2006/picture">
+                <pic:pic xmlns:pic="http://schemas.openxmlformats.org/drawingml/2006/picture">
+                  <pic:nvPicPr>
+                    <pic:cNvPr id="1" name=""/>
+                    <pic:cNvPicPr/>
+                  </pic:nvPicPr>
+                  <pic:blipFill>
+                    <a:blip r:embed="rId11"/>
+                    <a:stretch>
+                      <a:fillRect/>
+                    </a:stretch>
+                  </pic:blipFill>
+                  <pic:spPr>
+                    <a:xfrm>
+                      <a:off x="0" y="0"/>
+                      <a:ext cx="5731510" cy="3223895"/>
+                    </a:xfrm>
+                    <a:prstGeom prst="rect">
+                      <a:avLst/>
+                    </a:prstGeom>
+                  </pic:spPr>
+                </pic:pic>
+              </a:graphicData>
+            </a:graphic>
+          </wp:inline>
+        </w:drawing>
+      </w:r>
+    </w:p>
+    <w:p>
+      <w:r>
+        <w:t>Obtain the AM waveform with modulation index 2.</w:t>
+      </w:r>
+    </w:p>
+    <w:p>
+      <w:pPr>
+        <w:rPr>
+          <w:b/>
+        </w:rPr>
+      </w:pPr>
+      <w:r>
+        <w:rPr>
+          <w:noProof/>
+          <w:lang w:eastAsia="en-GB"/>
+        </w:rPr>
+        <w:drawing>
+          <wp:inline distT="0" distB="0" distL="0" distR="0" wp14:anchorId="7DB935C9" wp14:editId="3676C74E">
+            <wp:extent cx="5731510" cy="3223895"/>
+            <wp:effectExtent l="0" t="0" r="2540" b="0"/>
+            <wp:docPr id="17" name="Picture 17"/>
+            <wp:cNvGraphicFramePr>
+              <a:graphicFrameLocks xmlns:a="http://schemas.openxmlformats.org/drawingml/2006/main" noChangeAspect="1"/>
+            </wp:cNvGraphicFramePr>
+            <a:graphic xmlns:a="http://schemas.openxmlformats.org/drawingml/2006/main">
+              <a:graphicData uri="http://schemas.openxmlformats.org/drawingml/2006/picture">
+                <pic:pic xmlns:pic="http://schemas.openxmlformats.org/drawingml/2006/picture">
+                  <pic:nvPicPr>
+                    <pic:cNvPr id="1" name=""/>
+                    <pic:cNvPicPr/>
+                  </pic:nvPicPr>
+                  <pic:blipFill>
+                    <a:blip r:embed="rId12"/>
+                    <a:stretch>
+                      <a:fillRect/>
+                    </a:stretch>
+                  </pic:blipFill>
+                  <pic:spPr>
+                    <a:xfrm>
+                      <a:off x="0" y="0"/>
+                      <a:ext cx="5731510" cy="3223895"/>
+                    </a:xfrm>
+                    <a:prstGeom prst="rect">
+                      <a:avLst/>
+                    </a:prstGeom>
+                  </pic:spPr>
+                </pic:pic>
+              </a:graphicData>
+            </a:graphic>
+          </wp:inline>
+        </w:drawing>
+      </w:r>
+    </w:p>
+    <w:p/>
+    <w:p/>
+    <w:p/>
+    <w:p/>
+    <w:p/>
+    <w:p/>
+    <w:p>
+      <w:r>
+        <w:lastRenderedPageBreak/>
+        <w:t>Observe the impact on AM with various frequency:</w:t>
+      </w:r>
+    </w:p>
+    <w:p/>
+    <w:p>
+      <w:proofErr w:type="spellStart"/>
+      <w:proofErr w:type="gramStart"/>
+      <w:r>
+        <w:t>fm</w:t>
+      </w:r>
+      <w:proofErr w:type="spellEnd"/>
+      <w:proofErr w:type="gramEnd"/>
+      <w:r>
+        <w:t xml:space="preserve"> = 1000HZ</w:t>
+      </w:r>
+    </w:p>
+    <w:p>
+      <w:r>
+        <w:rPr>
+          <w:noProof/>
+          <w:lang w:eastAsia="en-GB"/>
+        </w:rPr>
+        <w:drawing>
+          <wp:inline distT="0" distB="0" distL="0" distR="0" wp14:anchorId="4FAD9576" wp14:editId="1503FF75">
+            <wp:extent cx="5731510" cy="3223895"/>
+            <wp:effectExtent l="0" t="0" r="2540" b="0"/>
+            <wp:docPr id="18" name="Picture 18"/>
+            <wp:cNvGraphicFramePr>
+              <a:graphicFrameLocks xmlns:a="http://schemas.openxmlformats.org/drawingml/2006/main" noChangeAspect="1"/>
+            </wp:cNvGraphicFramePr>
+            <a:graphic xmlns:a="http://schemas.openxmlformats.org/drawingml/2006/main">
+              <a:graphicData uri="http://schemas.openxmlformats.org/drawingml/2006/picture">
+                <pic:pic xmlns:pic="http://schemas.openxmlformats.org/drawingml/2006/picture">
+                  <pic:nvPicPr>
+                    <pic:cNvPr id="1" name=""/>
+                    <pic:cNvPicPr/>
+                  </pic:nvPicPr>
+                  <pic:blipFill>
+                    <a:blip r:embed="rId13"/>
+                    <a:stretch>
+                      <a:fillRect/>
+                    </a:stretch>
+                  </pic:blipFill>
+                  <pic:spPr>
+                    <a:xfrm>
+                      <a:off x="0" y="0"/>
+                      <a:ext cx="5731510" cy="3223895"/>
+                    </a:xfrm>
+                    <a:prstGeom prst="rect">
+                      <a:avLst/>
+                    </a:prstGeom>
+                  </pic:spPr>
+                </pic:pic>
+              </a:graphicData>
+            </a:graphic>
+          </wp:inline>
+        </w:drawing>
+      </w:r>
+    </w:p>
+    <w:p/>
+    <w:p>
+      <w:proofErr w:type="spellStart"/>
+      <w:proofErr w:type="gramStart"/>
+      <w:r>
+        <w:t>fm</w:t>
+      </w:r>
+      <w:proofErr w:type="spellEnd"/>
+      <w:proofErr w:type="gramEnd"/>
+      <w:r>
+        <w:t xml:space="preserve"> = 2000HZ</w:t>
+      </w:r>
+    </w:p>
+    <w:p/>
+    <w:p>
+      <w:r>
+        <w:rPr>
+          <w:noProof/>
+          <w:lang w:eastAsia="en-GB"/>
+        </w:rPr>
+        <w:drawing>
+          <wp:inline distT="0" distB="0" distL="0" distR="0" wp14:anchorId="62CCF14D" wp14:editId="6D4D2A18">
+            <wp:extent cx="5731510" cy="3223895"/>
+            <wp:effectExtent l="0" t="0" r="2540" b="0"/>
+            <wp:docPr id="19" name="Picture 19"/>
+            <wp:cNvGraphicFramePr>
+              <a:graphicFrameLocks xmlns:a="http://schemas.openxmlformats.org/drawingml/2006/main" noChangeAspect="1"/>
+            </wp:cNvGraphicFramePr>
+            <a:graphic xmlns:a="http://schemas.openxmlformats.org/drawingml/2006/main">
+              <a:graphicData uri="http://schemas.openxmlformats.org/drawingml/2006/picture">
+                <pic:pic xmlns:pic="http://schemas.openxmlformats.org/drawingml/2006/picture">
+                  <pic:nvPicPr>
+                    <pic:cNvPr id="1" name=""/>
+                    <pic:cNvPicPr/>
+                  </pic:nvPicPr>
+                  <pic:blipFill>
+                    <a:blip r:embed="rId14"/>
+                    <a:stretch>
+                      <a:fillRect/>
+                    </a:stretch>
+                  </pic:blipFill>
+                  <pic:spPr>
+                    <a:xfrm>
+                      <a:off x="0" y="0"/>
+                      <a:ext cx="5731510" cy="3223895"/>
+                    </a:xfrm>
+                    <a:prstGeom prst="rect">
+                      <a:avLst/>
+                    </a:prstGeom>
+                  </pic:spPr>
+                </pic:pic>
+              </a:graphicData>
+            </a:graphic>
+          </wp:inline>
+        </w:drawing>
+      </w:r>
+    </w:p>
+    <w:p/>
+    <w:p/>
+    <w:p>
+      <w:proofErr w:type="spellStart"/>
+      <w:proofErr w:type="gramStart"/>
+      <w:r>
+        <w:lastRenderedPageBreak/>
+        <w:t>fm</w:t>
+      </w:r>
+      <w:proofErr w:type="spellEnd"/>
+      <w:proofErr w:type="gramEnd"/>
+      <w:r>
+        <w:t xml:space="preserve"> = 5000HZ</w:t>
+      </w:r>
+    </w:p>
+    <w:p/>
+    <w:p>
+      <w:r>
+        <w:rPr>
+          <w:noProof/>
+          <w:lang w:eastAsia="en-GB"/>
+        </w:rPr>
+        <w:drawing>
+          <wp:inline distT="0" distB="0" distL="0" distR="0" wp14:anchorId="63276C77" wp14:editId="23FF36CA">
+            <wp:extent cx="5731510" cy="3223895"/>
+            <wp:effectExtent l="0" t="0" r="2540" b="0"/>
+            <wp:docPr id="20" name="Picture 20"/>
+            <wp:cNvGraphicFramePr>
+              <a:graphicFrameLocks xmlns:a="http://schemas.openxmlformats.org/drawingml/2006/main" noChangeAspect="1"/>
+            </wp:cNvGraphicFramePr>
+            <a:graphic xmlns:a="http://schemas.openxmlformats.org/drawingml/2006/main">
+              <a:graphicData uri="http://schemas.openxmlformats.org/drawingml/2006/picture">
+                <pic:pic xmlns:pic="http://schemas.openxmlformats.org/drawingml/2006/picture">
+                  <pic:nvPicPr>
+                    <pic:cNvPr id="1" name=""/>
+                    <pic:cNvPicPr/>
+                  </pic:nvPicPr>
+                  <pic:blipFill>
+                    <a:blip r:embed="rId15"/>
+                    <a:stretch>
+                      <a:fillRect/>
+                    </a:stretch>
+                  </pic:blipFill>
+                  <pic:spPr>
+                    <a:xfrm>
+                      <a:off x="0" y="0"/>
+                      <a:ext cx="5731510" cy="3223895"/>
+                    </a:xfrm>
+                    <a:prstGeom prst="rect">
+                      <a:avLst/>
+                    </a:prstGeom>
+                  </pic:spPr>
+                </pic:pic>
+              </a:graphicData>
+            </a:graphic>
+          </wp:inline>
+        </w:drawing>
+      </w:r>
+    </w:p>
+    <w:p/>
+    <w:p>
+      <w:r>
+        <w:t>Question: what’s the influence on Am when we change the frequency of message wave?</w:t>
+      </w:r>
+    </w:p>
+    <w:p>
+      <w:r>
+        <w:t xml:space="preserve">Diagram of construction of AM: </w:t>
+      </w:r>
+    </w:p>
+    <w:p/>
+    <w:p>
+      <w:r>
+        <w:t xml:space="preserve"> </w:t>
+      </w:r>
+      <w:r>
+        <w:rPr>
+          <w:noProof/>
+          <w:lang w:eastAsia="en-GB"/>
+        </w:rPr>
+        <w:drawing>
+          <wp:inline distT="0" distB="0" distL="0" distR="0" wp14:anchorId="4487B93F" wp14:editId="0186E5CB">
+            <wp:extent cx="5731510" cy="3223895"/>
+            <wp:effectExtent l="0" t="0" r="2540" b="0"/>
+            <wp:docPr id="11" name="Picture 11"/>
+            <wp:cNvGraphicFramePr>
+              <a:graphicFrameLocks xmlns:a="http://schemas.openxmlformats.org/drawingml/2006/main" noChangeAspect="1"/>
+            </wp:cNvGraphicFramePr>
+            <a:graphic xmlns:a="http://schemas.openxmlformats.org/drawingml/2006/main">
+              <a:graphicData uri="http://schemas.openxmlformats.org/drawingml/2006/picture">
+                <pic:pic xmlns:pic="http://schemas.openxmlformats.org/drawingml/2006/picture">
+                  <pic:nvPicPr>
+                    <pic:cNvPr id="1" name=""/>
+                    <pic:cNvPicPr/>
+                  </pic:nvPicPr>
+                  <pic:blipFill>
+                    <a:blip r:embed="rId16"/>
+                    <a:stretch>
+                      <a:fillRect/>
+                    </a:stretch>
+                  </pic:blipFill>
+                  <pic:spPr>
+                    <a:xfrm>
+                      <a:off x="0" y="0"/>
+                      <a:ext cx="5731510" cy="3223895"/>
+                    </a:xfrm>
+                    <a:prstGeom prst="rect">
+                      <a:avLst/>
+                    </a:prstGeom>
+                  </pic:spPr>
+                </pic:pic>
+              </a:graphicData>
+            </a:graphic>
+          </wp:inline>
+        </w:drawing>
+      </w:r>
+    </w:p>
+    <w:p/>
+    <w:p>
+      <w:r>
+        <w:lastRenderedPageBreak/>
+        <w:t>Ex.2 AM D</w:t>
+      </w:r>
       <w:bookmarkStart w:id="0" w:name="_GoBack"/>
       <w:bookmarkEnd w:id="0"/>
+      <w:r>
+        <w:t>emodulators</w:t>
+      </w:r>
     </w:p>
     <w:p/>
     <w:p/>
@@ -478,6 +895,56 @@
     </w:sectPr>
   </w:body>
 </w:document>
+</file>
+
+<file path=word/endnotes.xml><?xml version="1.0" encoding="utf-8"?>
+<w:endnotes xmlns:wpc="http://schemas.microsoft.com/office/word/2010/wordprocessingCanvas" xmlns:mc="http://schemas.openxmlformats.org/markup-compatibility/2006" xmlns:o="urn:schemas-microsoft-com:office:office" xmlns:r="http://schemas.openxmlformats.org/officeDocument/2006/relationships" xmlns:m="http://schemas.openxmlformats.org/officeDocument/2006/math" xmlns:v="urn:schemas-microsoft-com:vml" xmlns:wp14="http://schemas.microsoft.com/office/word/2010/wordprocessingDrawing" xmlns:wp="http://schemas.openxmlformats.org/drawingml/2006/wordprocessingDrawing" xmlns:w10="urn:schemas-microsoft-com:office:word" xmlns:w="http://schemas.openxmlformats.org/wordprocessingml/2006/main" xmlns:w14="http://schemas.microsoft.com/office/word/2010/wordml" xmlns:w15="http://schemas.microsoft.com/office/word/2012/wordml" xmlns:wpg="http://schemas.microsoft.com/office/word/2010/wordprocessingGroup" xmlns:wpi="http://schemas.microsoft.com/office/word/2010/wordprocessingInk" xmlns:wne="http://schemas.microsoft.com/office/word/2006/wordml" xmlns:wps="http://schemas.microsoft.com/office/word/2010/wordprocessingShape" mc:Ignorable="w14 w15 wp14">
+  <w:endnote w:type="separator" w:id="-1">
+    <w:p>
+      <w:pPr>
+        <w:spacing w:after="0" w:line="240" w:lineRule="auto"/>
+      </w:pPr>
+      <w:r>
+        <w:separator/>
+      </w:r>
+    </w:p>
+  </w:endnote>
+  <w:endnote w:type="continuationSeparator" w:id="0">
+    <w:p>
+      <w:pPr>
+        <w:spacing w:after="0" w:line="240" w:lineRule="auto"/>
+      </w:pPr>
+      <w:r>
+        <w:continuationSeparator/>
+      </w:r>
+    </w:p>
+  </w:endnote>
+</w:endnotes>
+</file>
+
+<file path=word/footnotes.xml><?xml version="1.0" encoding="utf-8"?>
+<w:footnotes xmlns:wpc="http://schemas.microsoft.com/office/word/2010/wordprocessingCanvas" xmlns:mc="http://schemas.openxmlformats.org/markup-compatibility/2006" xmlns:o="urn:schemas-microsoft-com:office:office" xmlns:r="http://schemas.openxmlformats.org/officeDocument/2006/relationships" xmlns:m="http://schemas.openxmlformats.org/officeDocument/2006/math" xmlns:v="urn:schemas-microsoft-com:vml" xmlns:wp14="http://schemas.microsoft.com/office/word/2010/wordprocessingDrawing" xmlns:wp="http://schemas.openxmlformats.org/drawingml/2006/wordprocessingDrawing" xmlns:w10="urn:schemas-microsoft-com:office:word" xmlns:w="http://schemas.openxmlformats.org/wordprocessingml/2006/main" xmlns:w14="http://schemas.microsoft.com/office/word/2010/wordml" xmlns:w15="http://schemas.microsoft.com/office/word/2012/wordml" xmlns:wpg="http://schemas.microsoft.com/office/word/2010/wordprocessingGroup" xmlns:wpi="http://schemas.microsoft.com/office/word/2010/wordprocessingInk" xmlns:wne="http://schemas.microsoft.com/office/word/2006/wordml" xmlns:wps="http://schemas.microsoft.com/office/word/2010/wordprocessingShape" mc:Ignorable="w14 w15 wp14">
+  <w:footnote w:type="separator" w:id="-1">
+    <w:p>
+      <w:pPr>
+        <w:spacing w:after="0" w:line="240" w:lineRule="auto"/>
+      </w:pPr>
+      <w:r>
+        <w:separator/>
+      </w:r>
+    </w:p>
+  </w:footnote>
+  <w:footnote w:type="continuationSeparator" w:id="0">
+    <w:p>
+      <w:pPr>
+        <w:spacing w:after="0" w:line="240" w:lineRule="auto"/>
+      </w:pPr>
+      <w:r>
+        <w:continuationSeparator/>
+      </w:r>
+    </w:p>
+  </w:footnote>
+</w:footnotes>
 </file>
 
 <file path=word/styles.xml><?xml version="1.0" encoding="utf-8"?>
@@ -901,6 +1368,50 @@
     <w:semiHidden/>
     <w:unhideWhenUsed/>
   </w:style>
+  <w:style w:type="paragraph" w:styleId="Header">
+    <w:name w:val="header"/>
+    <w:basedOn w:val="Normal"/>
+    <w:link w:val="HeaderChar"/>
+    <w:uiPriority w:val="99"/>
+    <w:unhideWhenUsed/>
+    <w:rsid w:val="00144C59"/>
+    <w:pPr>
+      <w:tabs>
+        <w:tab w:val="center" w:pos="4513"/>
+        <w:tab w:val="right" w:pos="9026"/>
+      </w:tabs>
+      <w:spacing w:after="0" w:line="240" w:lineRule="auto"/>
+    </w:pPr>
+  </w:style>
+  <w:style w:type="character" w:customStyle="1" w:styleId="HeaderChar">
+    <w:name w:val="Header Char"/>
+    <w:basedOn w:val="DefaultParagraphFont"/>
+    <w:link w:val="Header"/>
+    <w:uiPriority w:val="99"/>
+    <w:rsid w:val="00144C59"/>
+  </w:style>
+  <w:style w:type="paragraph" w:styleId="Footer">
+    <w:name w:val="footer"/>
+    <w:basedOn w:val="Normal"/>
+    <w:link w:val="FooterChar"/>
+    <w:uiPriority w:val="99"/>
+    <w:unhideWhenUsed/>
+    <w:rsid w:val="00144C59"/>
+    <w:pPr>
+      <w:tabs>
+        <w:tab w:val="center" w:pos="4513"/>
+        <w:tab w:val="right" w:pos="9026"/>
+      </w:tabs>
+      <w:spacing w:after="0" w:line="240" w:lineRule="auto"/>
+    </w:pPr>
+  </w:style>
+  <w:style w:type="character" w:customStyle="1" w:styleId="FooterChar">
+    <w:name w:val="Footer Char"/>
+    <w:basedOn w:val="DefaultParagraphFont"/>
+    <w:link w:val="Footer"/>
+    <w:uiPriority w:val="99"/>
+    <w:rsid w:val="00144C59"/>
+  </w:style>
 </w:styles>
 </file>
 

</xml_diff>

<commit_message>
Completed the second part of Lab 2 - missing the explanations in the lab book
</commit_message>
<xml_diff>
--- a/Lab2/Lab2.docx
+++ b/Lab2/Lab2.docx
@@ -48,117 +48,92 @@
           <w:szCs w:val="28"/>
         </w:rPr>
       </w:pPr>
-      <w:proofErr w:type="gramStart"/>
       <w:r>
         <w:rPr>
           <w:sz w:val="28"/>
           <w:szCs w:val="28"/>
         </w:rPr>
-        <w:t>AM(</w:t>
-      </w:r>
-      <w:proofErr w:type="gramEnd"/>
-      <w:r>
+        <w:t>AM(Amplitude modulation) uses the basic relation:</w:t>
+      </w:r>
+    </w:p>
+    <w:p>
+      <w:r>
+        <w:rPr>
+          <w:rFonts w:ascii="Cambria Math" w:hAnsi="Cambria Math" w:cs="Cambria Math"/>
+        </w:rPr>
+        <w:t>𝒔</w:t>
+      </w:r>
+      <w:r>
+        <w:t>(</w:t>
+      </w:r>
+      <w:r>
+        <w:rPr>
+          <w:rFonts w:ascii="Cambria Math" w:hAnsi="Cambria Math" w:cs="Cambria Math"/>
+        </w:rPr>
+        <w:t>𝒕</w:t>
+      </w:r>
+      <w:r>
+        <w:t>) = [</w:t>
+      </w:r>
+      <w:r>
+        <w:rPr>
+          <w:rFonts w:ascii="Cambria Math" w:hAnsi="Cambria Math" w:cs="Cambria Math"/>
+        </w:rPr>
+        <w:t>𝑨𝒄</w:t>
+      </w:r>
+      <w:r>
+        <w:t xml:space="preserve"> + </w:t>
+      </w:r>
+      <w:r>
+        <w:rPr>
+          <w:rFonts w:ascii="Cambria Math" w:hAnsi="Cambria Math" w:cs="Cambria Math"/>
+        </w:rPr>
+        <w:t>𝑨𝒎𝐜𝐨𝐬</w:t>
+      </w:r>
+      <w:r>
+        <w:t>(</w:t>
+      </w:r>
+      <w:r>
+        <w:rPr>
+          <w:rFonts w:ascii="Cambria Math" w:hAnsi="Cambria Math" w:cs="Cambria Math"/>
+        </w:rPr>
+        <w:t>𝟐𝝅𝒇𝒎𝒕</w:t>
+      </w:r>
+      <w:r>
+        <w:t>)]</w:t>
+      </w:r>
+      <w:r>
+        <w:rPr>
+          <w:rFonts w:ascii="Cambria Math" w:hAnsi="Cambria Math" w:cs="Cambria Math"/>
+        </w:rPr>
+        <w:t>𝐜𝐨𝐬</w:t>
+      </w:r>
+      <w:r>
+        <w:t>(</w:t>
+      </w:r>
+      <w:r>
+        <w:rPr>
+          <w:rFonts w:ascii="Cambria Math" w:hAnsi="Cambria Math" w:cs="Cambria Math"/>
+        </w:rPr>
+        <w:t>𝟐𝝅𝒇𝒄𝒕</w:t>
+      </w:r>
+      <w:r>
+        <w:t>)</w:t>
+      </w:r>
+    </w:p>
+    <w:p>
+      <w:pPr>
         <w:rPr>
           <w:sz w:val="28"/>
           <w:szCs w:val="28"/>
         </w:rPr>
-        <w:t>Amplitude modulation) uses the basic relation:</w:t>
-      </w:r>
-    </w:p>
-    <w:p>
-      <w:r>
-        <w:rPr>
-          <w:rFonts w:ascii="Cambria Math" w:hAnsi="Cambria Math" w:cs="Cambria Math"/>
-        </w:rPr>
-        <w:t>𝒔</w:t>
-      </w:r>
-      <w:r>
-        <w:t>(</w:t>
-      </w:r>
-      <w:r>
-        <w:rPr>
-          <w:rFonts w:ascii="Cambria Math" w:hAnsi="Cambria Math" w:cs="Cambria Math"/>
-        </w:rPr>
-        <w:t>𝒕</w:t>
-      </w:r>
-      <w:r>
-        <w:t>) = [</w:t>
-      </w:r>
-      <w:r>
-        <w:rPr>
-          <w:rFonts w:ascii="Cambria Math" w:hAnsi="Cambria Math" w:cs="Cambria Math"/>
-        </w:rPr>
-        <w:t>𝑨𝒄</w:t>
-      </w:r>
-      <w:r>
-        <w:t xml:space="preserve"> + </w:t>
-      </w:r>
-      <w:r>
-        <w:rPr>
-          <w:rFonts w:ascii="Cambria Math" w:hAnsi="Cambria Math" w:cs="Cambria Math"/>
-        </w:rPr>
-        <w:t>𝑨𝒎𝐜𝐨𝐬</w:t>
-      </w:r>
-      <w:r>
-        <w:t>(</w:t>
-      </w:r>
-      <w:r>
-        <w:rPr>
-          <w:rFonts w:ascii="Cambria Math" w:hAnsi="Cambria Math" w:cs="Cambria Math"/>
-        </w:rPr>
-        <w:t>𝟐𝝅𝒇𝒎𝒕</w:t>
-      </w:r>
-      <w:r>
-        <w:t>)]</w:t>
-      </w:r>
-      <w:r>
-        <w:rPr>
-          <w:rFonts w:ascii="Cambria Math" w:hAnsi="Cambria Math" w:cs="Cambria Math"/>
-        </w:rPr>
-        <w:t>𝐜𝐨𝐬</w:t>
-      </w:r>
-      <w:r>
-        <w:t>(</w:t>
-      </w:r>
-      <w:r>
-        <w:rPr>
-          <w:rFonts w:ascii="Cambria Math" w:hAnsi="Cambria Math" w:cs="Cambria Math"/>
-        </w:rPr>
-        <w:t>𝟐𝝅𝒇𝒄𝒕</w:t>
-      </w:r>
-      <w:r>
-        <w:t>)</w:t>
-      </w:r>
-    </w:p>
-    <w:p>
-      <w:pPr>
+      </w:pPr>
+      <w:r>
         <w:rPr>
           <w:sz w:val="28"/>
           <w:szCs w:val="28"/>
         </w:rPr>
-      </w:pPr>
-      <w:r>
-        <w:rPr>
-          <w:sz w:val="28"/>
-          <w:szCs w:val="28"/>
-        </w:rPr>
-        <w:t xml:space="preserve">Where </w:t>
-      </w:r>
-      <w:proofErr w:type="spellStart"/>
-      <w:r>
-        <w:rPr>
-          <w:sz w:val="28"/>
-          <w:szCs w:val="28"/>
-        </w:rPr>
-        <w:t>fm</w:t>
-      </w:r>
-      <w:proofErr w:type="spellEnd"/>
-      <w:r>
-        <w:rPr>
-          <w:sz w:val="28"/>
-          <w:szCs w:val="28"/>
-        </w:rPr>
-        <w:t xml:space="preserve"> is the frequency of message signal; fc is that of carrier signal.</w:t>
+        <w:t>Where fm is the frequency of message signal; fc is that of carrier signal.</w:t>
       </w:r>
     </w:p>
     <w:p>
@@ -212,7 +187,7 @@
                     <pic:cNvPicPr/>
                   </pic:nvPicPr>
                   <pic:blipFill rotWithShape="1">
-                    <a:blip r:embed="rId6"/>
+                    <a:blip r:embed="rId7"/>
                     <a:srcRect l="18114" t="25409" r="39674" b="24365"/>
                     <a:stretch/>
                   </pic:blipFill>
@@ -316,7 +291,7 @@
                     <pic:cNvPicPr/>
                   </pic:nvPicPr>
                   <pic:blipFill rotWithShape="1">
-                    <a:blip r:embed="rId7"/>
+                    <a:blip r:embed="rId8"/>
                     <a:srcRect l="20773" t="17432" r="28872" b="12251"/>
                     <a:stretch/>
                   </pic:blipFill>
@@ -372,64 +347,6 @@
             <wp:extent cx="5731510" cy="3223895"/>
             <wp:effectExtent l="0" t="0" r="2540" b="0"/>
             <wp:docPr id="12" name="Picture 12"/>
-            <wp:cNvGraphicFramePr>
-              <a:graphicFrameLocks xmlns:a="http://schemas.openxmlformats.org/drawingml/2006/main" noChangeAspect="1"/>
-            </wp:cNvGraphicFramePr>
-            <a:graphic xmlns:a="http://schemas.openxmlformats.org/drawingml/2006/main">
-              <a:graphicData uri="http://schemas.openxmlformats.org/drawingml/2006/picture">
-                <pic:pic xmlns:pic="http://schemas.openxmlformats.org/drawingml/2006/picture">
-                  <pic:nvPicPr>
-                    <pic:cNvPr id="1" name=""/>
-                    <pic:cNvPicPr/>
-                  </pic:nvPicPr>
-                  <pic:blipFill>
-                    <a:blip r:embed="rId8"/>
-                    <a:stretch>
-                      <a:fillRect/>
-                    </a:stretch>
-                  </pic:blipFill>
-                  <pic:spPr>
-                    <a:xfrm>
-                      <a:off x="0" y="0"/>
-                      <a:ext cx="5731510" cy="3223895"/>
-                    </a:xfrm>
-                    <a:prstGeom prst="rect">
-                      <a:avLst/>
-                    </a:prstGeom>
-                  </pic:spPr>
-                </pic:pic>
-              </a:graphicData>
-            </a:graphic>
-          </wp:inline>
-        </w:drawing>
-      </w:r>
-    </w:p>
-    <w:p/>
-    <w:p/>
-    <w:p/>
-    <w:p/>
-    <w:p>
-      <w:r>
-        <w:t xml:space="preserve">Obtain the AM waveform with modulation index </w:t>
-      </w:r>
-      <w:r>
-        <w:t>0.5</w:t>
-      </w:r>
-      <w:r>
-        <w:t>.</w:t>
-      </w:r>
-    </w:p>
-    <w:p>
-      <w:r>
-        <w:rPr>
-          <w:noProof/>
-          <w:lang w:eastAsia="en-GB"/>
-        </w:rPr>
-        <w:drawing>
-          <wp:inline distT="0" distB="0" distL="0" distR="0" wp14:anchorId="073465B0" wp14:editId="77CF783D">
-            <wp:extent cx="5731510" cy="3223895"/>
-            <wp:effectExtent l="0" t="0" r="2540" b="0"/>
-            <wp:docPr id="14" name="Picture 14"/>
             <wp:cNvGraphicFramePr>
               <a:graphicFrameLocks xmlns:a="http://schemas.openxmlformats.org/drawingml/2006/main" noChangeAspect="1"/>
             </wp:cNvGraphicFramePr>
@@ -461,20 +378,17 @@
           </wp:inline>
         </w:drawing>
       </w:r>
-      <w:r>
-        <w:t xml:space="preserve"> </w:t>
-      </w:r>
-    </w:p>
-    <w:p/>
-    <w:p>
-      <w:r>
-        <w:t xml:space="preserve">Obtain the AM </w:t>
-      </w:r>
-      <w:r>
-        <w:t xml:space="preserve">waveform with modulation index </w:t>
-      </w:r>
-      <w:r>
-        <w:t>0.75</w:t>
+    </w:p>
+    <w:p/>
+    <w:p/>
+    <w:p/>
+    <w:p/>
+    <w:p>
+      <w:r>
+        <w:t xml:space="preserve">Obtain the AM waveform with modulation index </w:t>
+      </w:r>
+      <w:r>
+        <w:t>0.5</w:t>
       </w:r>
       <w:r>
         <w:t>.</w:t>
@@ -487,10 +401,10 @@
           <w:lang w:eastAsia="en-GB"/>
         </w:rPr>
         <w:drawing>
-          <wp:inline distT="0" distB="0" distL="0" distR="0" wp14:anchorId="778CF751" wp14:editId="74A8E5A8">
+          <wp:inline distT="0" distB="0" distL="0" distR="0" wp14:anchorId="073465B0" wp14:editId="77CF783D">
             <wp:extent cx="5731510" cy="3223895"/>
             <wp:effectExtent l="0" t="0" r="2540" b="0"/>
-            <wp:docPr id="15" name="Picture 15"/>
+            <wp:docPr id="14" name="Picture 14"/>
             <wp:cNvGraphicFramePr>
               <a:graphicFrameLocks xmlns:a="http://schemas.openxmlformats.org/drawingml/2006/main" noChangeAspect="1"/>
             </wp:cNvGraphicFramePr>
@@ -522,29 +436,36 @@
           </wp:inline>
         </w:drawing>
       </w:r>
-    </w:p>
-    <w:p/>
-    <w:p>
-      <w:r>
-        <w:t>Obtain the AM waveform with modulation index 1.</w:t>
-      </w:r>
-    </w:p>
-    <w:p/>
-    <w:p>
-      <w:r>
-        <w:lastRenderedPageBreak/>
+      <w:r>
         <w:t xml:space="preserve"> </w:t>
       </w:r>
+    </w:p>
+    <w:p/>
+    <w:p>
+      <w:r>
+        <w:t xml:space="preserve">Obtain the AM </w:t>
+      </w:r>
+      <w:r>
+        <w:t xml:space="preserve">waveform with modulation index </w:t>
+      </w:r>
+      <w:r>
+        <w:t>0.75</w:t>
+      </w:r>
+      <w:r>
+        <w:t>.</w:t>
+      </w:r>
+    </w:p>
+    <w:p>
       <w:r>
         <w:rPr>
           <w:noProof/>
           <w:lang w:eastAsia="en-GB"/>
         </w:rPr>
         <w:drawing>
-          <wp:inline distT="0" distB="0" distL="0" distR="0" wp14:anchorId="121F49D2" wp14:editId="407EF988">
+          <wp:inline distT="0" distB="0" distL="0" distR="0" wp14:anchorId="778CF751" wp14:editId="74A8E5A8">
             <wp:extent cx="5731510" cy="3223895"/>
             <wp:effectExtent l="0" t="0" r="2540" b="0"/>
-            <wp:docPr id="16" name="Picture 16"/>
+            <wp:docPr id="15" name="Picture 15"/>
             <wp:cNvGraphicFramePr>
               <a:graphicFrameLocks xmlns:a="http://schemas.openxmlformats.org/drawingml/2006/main" noChangeAspect="1"/>
             </wp:cNvGraphicFramePr>
@@ -577,27 +498,28 @@
         </w:drawing>
       </w:r>
     </w:p>
-    <w:p>
-      <w:r>
-        <w:t>Obtain the AM waveform with modulation index 2.</w:t>
-      </w:r>
-    </w:p>
-    <w:p>
-      <w:pPr>
-        <w:rPr>
-          <w:b/>
-        </w:rPr>
-      </w:pPr>
+    <w:p/>
+    <w:p>
+      <w:r>
+        <w:t>Obtain the AM waveform with modulation index 1.</w:t>
+      </w:r>
+    </w:p>
+    <w:p/>
+    <w:p>
+      <w:r>
+        <w:lastRenderedPageBreak/>
+        <w:t xml:space="preserve"> </w:t>
+      </w:r>
       <w:r>
         <w:rPr>
           <w:noProof/>
           <w:lang w:eastAsia="en-GB"/>
         </w:rPr>
         <w:drawing>
-          <wp:inline distT="0" distB="0" distL="0" distR="0" wp14:anchorId="7DB935C9" wp14:editId="3676C74E">
+          <wp:inline distT="0" distB="0" distL="0" distR="0" wp14:anchorId="121F49D2" wp14:editId="407EF988">
             <wp:extent cx="5731510" cy="3223895"/>
             <wp:effectExtent l="0" t="0" r="2540" b="0"/>
-            <wp:docPr id="17" name="Picture 17"/>
+            <wp:docPr id="16" name="Picture 16"/>
             <wp:cNvGraphicFramePr>
               <a:graphicFrameLocks xmlns:a="http://schemas.openxmlformats.org/drawingml/2006/main" noChangeAspect="1"/>
             </wp:cNvGraphicFramePr>
@@ -630,42 +552,27 @@
         </w:drawing>
       </w:r>
     </w:p>
-    <w:p/>
-    <w:p/>
-    <w:p/>
-    <w:p/>
-    <w:p/>
-    <w:p/>
-    <w:p>
-      <w:r>
-        <w:lastRenderedPageBreak/>
-        <w:t>Observe the impact on AM with various frequency:</w:t>
-      </w:r>
-    </w:p>
-    <w:p/>
-    <w:p>
-      <w:proofErr w:type="spellStart"/>
-      <w:proofErr w:type="gramStart"/>
-      <w:r>
-        <w:t>fm</w:t>
-      </w:r>
-      <w:proofErr w:type="spellEnd"/>
-      <w:proofErr w:type="gramEnd"/>
-      <w:r>
-        <w:t xml:space="preserve"> = 1000HZ</w:t>
-      </w:r>
-    </w:p>
-    <w:p>
+    <w:p>
+      <w:r>
+        <w:t>Obtain the AM waveform with modulation index 2.</w:t>
+      </w:r>
+    </w:p>
+    <w:p>
+      <w:pPr>
+        <w:rPr>
+          <w:b/>
+        </w:rPr>
+      </w:pPr>
       <w:r>
         <w:rPr>
           <w:noProof/>
           <w:lang w:eastAsia="en-GB"/>
         </w:rPr>
         <w:drawing>
-          <wp:inline distT="0" distB="0" distL="0" distR="0" wp14:anchorId="4FAD9576" wp14:editId="1503FF75">
+          <wp:inline distT="0" distB="0" distL="0" distR="0" wp14:anchorId="7DB935C9" wp14:editId="3676C74E">
             <wp:extent cx="5731510" cy="3223895"/>
             <wp:effectExtent l="0" t="0" r="2540" b="0"/>
-            <wp:docPr id="18" name="Picture 18"/>
+            <wp:docPr id="17" name="Picture 17"/>
             <wp:cNvGraphicFramePr>
               <a:graphicFrameLocks xmlns:a="http://schemas.openxmlformats.org/drawingml/2006/main" noChangeAspect="1"/>
             </wp:cNvGraphicFramePr>
@@ -699,19 +606,23 @@
       </w:r>
     </w:p>
     <w:p/>
-    <w:p>
-      <w:proofErr w:type="spellStart"/>
-      <w:proofErr w:type="gramStart"/>
-      <w:r>
-        <w:t>fm</w:t>
-      </w:r>
-      <w:proofErr w:type="spellEnd"/>
-      <w:proofErr w:type="gramEnd"/>
-      <w:r>
-        <w:t xml:space="preserve"> = 2000HZ</w:t>
-      </w:r>
-    </w:p>
-    <w:p/>
+    <w:p/>
+    <w:p/>
+    <w:p/>
+    <w:p/>
+    <w:p/>
+    <w:p>
+      <w:r>
+        <w:lastRenderedPageBreak/>
+        <w:t>Observe the impact on AM with various frequency:</w:t>
+      </w:r>
+    </w:p>
+    <w:p/>
+    <w:p>
+      <w:r>
+        <w:t>fm = 1000HZ</w:t>
+      </w:r>
+    </w:p>
     <w:p>
       <w:r>
         <w:rPr>
@@ -719,10 +630,10 @@
           <w:lang w:eastAsia="en-GB"/>
         </w:rPr>
         <w:drawing>
-          <wp:inline distT="0" distB="0" distL="0" distR="0" wp14:anchorId="62CCF14D" wp14:editId="6D4D2A18">
+          <wp:inline distT="0" distB="0" distL="0" distR="0" wp14:anchorId="4FAD9576" wp14:editId="1503FF75">
             <wp:extent cx="5731510" cy="3223895"/>
             <wp:effectExtent l="0" t="0" r="2540" b="0"/>
-            <wp:docPr id="19" name="Picture 19"/>
+            <wp:docPr id="18" name="Picture 18"/>
             <wp:cNvGraphicFramePr>
               <a:graphicFrameLocks xmlns:a="http://schemas.openxmlformats.org/drawingml/2006/main" noChangeAspect="1"/>
             </wp:cNvGraphicFramePr>
@@ -756,18 +667,9 @@
       </w:r>
     </w:p>
     <w:p/>
-    <w:p/>
-    <w:p>
-      <w:proofErr w:type="spellStart"/>
-      <w:proofErr w:type="gramStart"/>
-      <w:r>
-        <w:lastRenderedPageBreak/>
-        <w:t>fm</w:t>
-      </w:r>
-      <w:proofErr w:type="spellEnd"/>
-      <w:proofErr w:type="gramEnd"/>
-      <w:r>
-        <w:t xml:space="preserve"> = 5000HZ</w:t>
+    <w:p>
+      <w:r>
+        <w:t>fm = 2000HZ</w:t>
       </w:r>
     </w:p>
     <w:p/>
@@ -778,10 +680,10 @@
           <w:lang w:eastAsia="en-GB"/>
         </w:rPr>
         <w:drawing>
-          <wp:inline distT="0" distB="0" distL="0" distR="0" wp14:anchorId="63276C77" wp14:editId="23FF36CA">
+          <wp:inline distT="0" distB="0" distL="0" distR="0" wp14:anchorId="62CCF14D" wp14:editId="6D4D2A18">
             <wp:extent cx="5731510" cy="3223895"/>
             <wp:effectExtent l="0" t="0" r="2540" b="0"/>
-            <wp:docPr id="20" name="Picture 20"/>
+            <wp:docPr id="19" name="Picture 19"/>
             <wp:cNvGraphicFramePr>
               <a:graphicFrameLocks xmlns:a="http://schemas.openxmlformats.org/drawingml/2006/main" noChangeAspect="1"/>
             </wp:cNvGraphicFramePr>
@@ -815,31 +717,25 @@
       </w:r>
     </w:p>
     <w:p/>
-    <w:p>
-      <w:r>
-        <w:t>Question: what’s the influence on Am when we change the frequency of message wave?</w:t>
-      </w:r>
-    </w:p>
-    <w:p>
-      <w:r>
-        <w:t xml:space="preserve">Diagram of construction of AM: </w:t>
-      </w:r>
-    </w:p>
-    <w:p/>
-    <w:p>
-      <w:r>
-        <w:t xml:space="preserve"> </w:t>
-      </w:r>
+    <w:p/>
+    <w:p>
+      <w:r>
+        <w:lastRenderedPageBreak/>
+        <w:t>fm = 5000HZ</w:t>
+      </w:r>
+    </w:p>
+    <w:p/>
+    <w:p>
       <w:r>
         <w:rPr>
           <w:noProof/>
           <w:lang w:eastAsia="en-GB"/>
         </w:rPr>
         <w:drawing>
-          <wp:inline distT="0" distB="0" distL="0" distR="0" wp14:anchorId="4487B93F" wp14:editId="0186E5CB">
+          <wp:inline distT="0" distB="0" distL="0" distR="0" wp14:anchorId="63276C77" wp14:editId="23FF36CA">
             <wp:extent cx="5731510" cy="3223895"/>
             <wp:effectExtent l="0" t="0" r="2540" b="0"/>
-            <wp:docPr id="11" name="Picture 11"/>
+            <wp:docPr id="20" name="Picture 20"/>
             <wp:cNvGraphicFramePr>
               <a:graphicFrameLocks xmlns:a="http://schemas.openxmlformats.org/drawingml/2006/main" noChangeAspect="1"/>
             </wp:cNvGraphicFramePr>
@@ -875,15 +771,241 @@
     <w:p/>
     <w:p>
       <w:r>
+        <w:t>Question: what’s the influence on Am when we change the frequency of message wave?</w:t>
+      </w:r>
+    </w:p>
+    <w:p>
+      <w:r>
+        <w:t xml:space="preserve">Diagram of construction of AM: </w:t>
+      </w:r>
+    </w:p>
+    <w:p/>
+    <w:p>
+      <w:r>
+        <w:t xml:space="preserve"> </w:t>
+      </w:r>
+      <w:r>
+        <w:rPr>
+          <w:noProof/>
+          <w:lang w:eastAsia="en-GB"/>
+        </w:rPr>
+        <w:drawing>
+          <wp:inline distT="0" distB="0" distL="0" distR="0" wp14:anchorId="4487B93F" wp14:editId="0186E5CB">
+            <wp:extent cx="5731510" cy="3223895"/>
+            <wp:effectExtent l="0" t="0" r="2540" b="0"/>
+            <wp:docPr id="11" name="Picture 11"/>
+            <wp:cNvGraphicFramePr>
+              <a:graphicFrameLocks xmlns:a="http://schemas.openxmlformats.org/drawingml/2006/main" noChangeAspect="1"/>
+            </wp:cNvGraphicFramePr>
+            <a:graphic xmlns:a="http://schemas.openxmlformats.org/drawingml/2006/main">
+              <a:graphicData uri="http://schemas.openxmlformats.org/drawingml/2006/picture">
+                <pic:pic xmlns:pic="http://schemas.openxmlformats.org/drawingml/2006/picture">
+                  <pic:nvPicPr>
+                    <pic:cNvPr id="1" name=""/>
+                    <pic:cNvPicPr/>
+                  </pic:nvPicPr>
+                  <pic:blipFill>
+                    <a:blip r:embed="rId17"/>
+                    <a:stretch>
+                      <a:fillRect/>
+                    </a:stretch>
+                  </pic:blipFill>
+                  <pic:spPr>
+                    <a:xfrm>
+                      <a:off x="0" y="0"/>
+                      <a:ext cx="5731510" cy="3223895"/>
+                    </a:xfrm>
+                    <a:prstGeom prst="rect">
+                      <a:avLst/>
+                    </a:prstGeom>
+                  </pic:spPr>
+                </pic:pic>
+              </a:graphicData>
+            </a:graphic>
+          </wp:inline>
+        </w:drawing>
+      </w:r>
+    </w:p>
+    <w:p/>
+    <w:p>
+      <w:r>
         <w:lastRenderedPageBreak/>
-        <w:t>Ex.2 AM D</w:t>
+        <w:t>Ex.2 AM Demodulators</w:t>
+      </w:r>
+    </w:p>
+    <w:p>
+      <w:r>
+        <w:t>Part a: Coherent detection</w:t>
+      </w:r>
+    </w:p>
+    <w:p/>
+    <w:p>
+      <w:r>
+        <w:rPr>
+          <w:noProof/>
+          <w:lang w:eastAsia="en-GB"/>
+        </w:rPr>
+        <w:drawing>
+          <wp:inline distT="0" distB="0" distL="0" distR="0" wp14:anchorId="2753C3E0" wp14:editId="538E4091">
+            <wp:extent cx="5829428" cy="3838754"/>
+            <wp:effectExtent l="0" t="0" r="0" b="9525"/>
+            <wp:docPr id="3" name="Picture 3"/>
+            <wp:cNvGraphicFramePr>
+              <a:graphicFrameLocks xmlns:a="http://schemas.openxmlformats.org/drawingml/2006/main" noChangeAspect="1"/>
+            </wp:cNvGraphicFramePr>
+            <a:graphic xmlns:a="http://schemas.openxmlformats.org/drawingml/2006/main">
+              <a:graphicData uri="http://schemas.openxmlformats.org/drawingml/2006/picture">
+                <pic:pic xmlns:pic="http://schemas.openxmlformats.org/drawingml/2006/picture">
+                  <pic:nvPicPr>
+                    <pic:cNvPr id="1" name=""/>
+                    <pic:cNvPicPr/>
+                  </pic:nvPicPr>
+                  <pic:blipFill rotWithShape="1">
+                    <a:blip r:embed="rId18"/>
+                    <a:srcRect l="16556" t="19265" r="23378" b="31757"/>
+                    <a:stretch/>
+                  </pic:blipFill>
+                  <pic:spPr bwMode="auto">
+                    <a:xfrm>
+                      <a:off x="0" y="0"/>
+                      <a:ext cx="5854792" cy="3855457"/>
+                    </a:xfrm>
+                    <a:prstGeom prst="rect">
+                      <a:avLst/>
+                    </a:prstGeom>
+                    <a:ln>
+                      <a:noFill/>
+                    </a:ln>
+                    <a:extLst>
+                      <a:ext uri="{53640926-AAD7-44D8-BBD7-CCE9431645EC}">
+                        <a14:shadowObscured xmlns:a14="http://schemas.microsoft.com/office/drawing/2010/main"/>
+                      </a:ext>
+                    </a:extLst>
+                  </pic:spPr>
+                </pic:pic>
+              </a:graphicData>
+            </a:graphic>
+          </wp:inline>
+        </w:drawing>
+      </w:r>
+    </w:p>
+    <w:p>
+      <w:r>
+        <w:t>Mathematical theory:</w:t>
+      </w:r>
+    </w:p>
+    <w:p/>
+    <w:p/>
+    <w:p/>
+    <w:p/>
+    <w:p/>
+    <w:p/>
+    <w:p/>
+    <w:p/>
+    <w:p/>
+    <w:p/>
+    <w:p/>
+    <w:p/>
+    <w:p/>
+    <w:p>
+      <w:r>
+        <w:lastRenderedPageBreak/>
+        <w:t>Part b envelop detection:</w:t>
+      </w:r>
+    </w:p>
+    <w:p/>
+    <w:p>
+      <w:r>
+        <w:rPr>
+          <w:noProof/>
+          <w:lang w:eastAsia="en-GB"/>
+        </w:rPr>
+        <w:drawing>
+          <wp:inline distT="0" distB="0" distL="0" distR="0" wp14:anchorId="0CA9FCA3" wp14:editId="2917D038">
+            <wp:extent cx="5731510" cy="3223895"/>
+            <wp:effectExtent l="0" t="0" r="2540" b="0"/>
+            <wp:docPr id="4" name="Picture 4"/>
+            <wp:cNvGraphicFramePr>
+              <a:graphicFrameLocks xmlns:a="http://schemas.openxmlformats.org/drawingml/2006/main" noChangeAspect="1"/>
+            </wp:cNvGraphicFramePr>
+            <a:graphic xmlns:a="http://schemas.openxmlformats.org/drawingml/2006/main">
+              <a:graphicData uri="http://schemas.openxmlformats.org/drawingml/2006/picture">
+                <pic:pic xmlns:pic="http://schemas.openxmlformats.org/drawingml/2006/picture">
+                  <pic:nvPicPr>
+                    <pic:cNvPr id="1" name=""/>
+                    <pic:cNvPicPr/>
+                  </pic:nvPicPr>
+                  <pic:blipFill>
+                    <a:blip r:embed="rId19"/>
+                    <a:stretch>
+                      <a:fillRect/>
+                    </a:stretch>
+                  </pic:blipFill>
+                  <pic:spPr>
+                    <a:xfrm>
+                      <a:off x="0" y="0"/>
+                      <a:ext cx="5731510" cy="3223895"/>
+                    </a:xfrm>
+                    <a:prstGeom prst="rect">
+                      <a:avLst/>
+                    </a:prstGeom>
+                  </pic:spPr>
+                </pic:pic>
+              </a:graphicData>
+            </a:graphic>
+          </wp:inline>
+        </w:drawing>
+      </w:r>
+    </w:p>
+    <w:p/>
+    <w:p>
+      <w:pPr>
+        <w:pStyle w:val="ListParagraph"/>
+        <w:numPr>
+          <w:ilvl w:val="0"/>
+          <w:numId w:val="1"/>
+        </w:numPr>
+      </w:pPr>
+      <w:r>
+        <w:t>Remove negative values</w:t>
+      </w:r>
+    </w:p>
+    <w:p>
+      <w:pPr>
+        <w:pStyle w:val="ListParagraph"/>
+        <w:numPr>
+          <w:ilvl w:val="0"/>
+          <w:numId w:val="1"/>
+        </w:numPr>
+      </w:pPr>
+      <w:r>
+        <w:t>Remove higher frequency components</w:t>
+      </w:r>
+    </w:p>
+    <w:p>
+      <w:pPr>
+        <w:pStyle w:val="ListParagraph"/>
+        <w:numPr>
+          <w:ilvl w:val="0"/>
+          <w:numId w:val="1"/>
+        </w:numPr>
+      </w:pPr>
+      <w:r>
+        <w:t>Remove DC components (introduced in first step?)</w:t>
       </w:r>
       <w:bookmarkStart w:id="0" w:name="_GoBack"/>
       <w:bookmarkEnd w:id="0"/>
-      <w:r>
-        <w:t>emodulators</w:t>
-      </w:r>
-    </w:p>
+    </w:p>
+    <w:p/>
+    <w:p/>
+    <w:p/>
+    <w:p/>
+    <w:p/>
+    <w:p/>
+    <w:p/>
+    <w:p/>
+    <w:p/>
+    <w:p/>
     <w:p/>
     <w:p/>
     <w:p/>
@@ -945,6 +1067,127 @@
     </w:p>
   </w:footnote>
 </w:footnotes>
+</file>
+
+<file path=word/numbering.xml><?xml version="1.0" encoding="utf-8"?>
+<w:numbering xmlns:wpc="http://schemas.microsoft.com/office/word/2010/wordprocessingCanvas" xmlns:mc="http://schemas.openxmlformats.org/markup-compatibility/2006" xmlns:o="urn:schemas-microsoft-com:office:office" xmlns:r="http://schemas.openxmlformats.org/officeDocument/2006/relationships" xmlns:m="http://schemas.openxmlformats.org/officeDocument/2006/math" xmlns:v="urn:schemas-microsoft-com:vml" xmlns:wp14="http://schemas.microsoft.com/office/word/2010/wordprocessingDrawing" xmlns:wp="http://schemas.openxmlformats.org/drawingml/2006/wordprocessingDrawing" xmlns:w10="urn:schemas-microsoft-com:office:word" xmlns:w="http://schemas.openxmlformats.org/wordprocessingml/2006/main" xmlns:w14="http://schemas.microsoft.com/office/word/2010/wordml" xmlns:w15="http://schemas.microsoft.com/office/word/2012/wordml" xmlns:wpg="http://schemas.microsoft.com/office/word/2010/wordprocessingGroup" xmlns:wpi="http://schemas.microsoft.com/office/word/2010/wordprocessingInk" xmlns:wne="http://schemas.microsoft.com/office/word/2006/wordml" xmlns:wps="http://schemas.microsoft.com/office/word/2010/wordprocessingShape" mc:Ignorable="w14 w15 wp14">
+  <w:abstractNum w:abstractNumId="0" w15:restartNumberingAfterBreak="0">
+    <w:nsid w:val="58C557E4"/>
+    <w:multiLevelType w:val="hybridMultilevel"/>
+    <w:tmpl w:val="1C9E544C"/>
+    <w:lvl w:ilvl="0" w:tplc="08090001">
+      <w:start w:val="1"/>
+      <w:numFmt w:val="bullet"/>
+      <w:lvlText w:val=""/>
+      <w:lvlJc w:val="left"/>
+      <w:pPr>
+        <w:ind w:left="720" w:hanging="360"/>
+      </w:pPr>
+      <w:rPr>
+        <w:rFonts w:ascii="Symbol" w:hAnsi="Symbol" w:hint="default"/>
+      </w:rPr>
+    </w:lvl>
+    <w:lvl w:ilvl="1" w:tplc="08090003" w:tentative="1">
+      <w:start w:val="1"/>
+      <w:numFmt w:val="bullet"/>
+      <w:lvlText w:val="o"/>
+      <w:lvlJc w:val="left"/>
+      <w:pPr>
+        <w:ind w:left="1440" w:hanging="360"/>
+      </w:pPr>
+      <w:rPr>
+        <w:rFonts w:ascii="Courier New" w:hAnsi="Courier New" w:cs="Courier New" w:hint="default"/>
+      </w:rPr>
+    </w:lvl>
+    <w:lvl w:ilvl="2" w:tplc="08090005" w:tentative="1">
+      <w:start w:val="1"/>
+      <w:numFmt w:val="bullet"/>
+      <w:lvlText w:val=""/>
+      <w:lvlJc w:val="left"/>
+      <w:pPr>
+        <w:ind w:left="2160" w:hanging="360"/>
+      </w:pPr>
+      <w:rPr>
+        <w:rFonts w:ascii="Wingdings" w:hAnsi="Wingdings" w:hint="default"/>
+      </w:rPr>
+    </w:lvl>
+    <w:lvl w:ilvl="3" w:tplc="08090001" w:tentative="1">
+      <w:start w:val="1"/>
+      <w:numFmt w:val="bullet"/>
+      <w:lvlText w:val=""/>
+      <w:lvlJc w:val="left"/>
+      <w:pPr>
+        <w:ind w:left="2880" w:hanging="360"/>
+      </w:pPr>
+      <w:rPr>
+        <w:rFonts w:ascii="Symbol" w:hAnsi="Symbol" w:hint="default"/>
+      </w:rPr>
+    </w:lvl>
+    <w:lvl w:ilvl="4" w:tplc="08090003" w:tentative="1">
+      <w:start w:val="1"/>
+      <w:numFmt w:val="bullet"/>
+      <w:lvlText w:val="o"/>
+      <w:lvlJc w:val="left"/>
+      <w:pPr>
+        <w:ind w:left="3600" w:hanging="360"/>
+      </w:pPr>
+      <w:rPr>
+        <w:rFonts w:ascii="Courier New" w:hAnsi="Courier New" w:cs="Courier New" w:hint="default"/>
+      </w:rPr>
+    </w:lvl>
+    <w:lvl w:ilvl="5" w:tplc="08090005" w:tentative="1">
+      <w:start w:val="1"/>
+      <w:numFmt w:val="bullet"/>
+      <w:lvlText w:val=""/>
+      <w:lvlJc w:val="left"/>
+      <w:pPr>
+        <w:ind w:left="4320" w:hanging="360"/>
+      </w:pPr>
+      <w:rPr>
+        <w:rFonts w:ascii="Wingdings" w:hAnsi="Wingdings" w:hint="default"/>
+      </w:rPr>
+    </w:lvl>
+    <w:lvl w:ilvl="6" w:tplc="08090001" w:tentative="1">
+      <w:start w:val="1"/>
+      <w:numFmt w:val="bullet"/>
+      <w:lvlText w:val=""/>
+      <w:lvlJc w:val="left"/>
+      <w:pPr>
+        <w:ind w:left="5040" w:hanging="360"/>
+      </w:pPr>
+      <w:rPr>
+        <w:rFonts w:ascii="Symbol" w:hAnsi="Symbol" w:hint="default"/>
+      </w:rPr>
+    </w:lvl>
+    <w:lvl w:ilvl="7" w:tplc="08090003" w:tentative="1">
+      <w:start w:val="1"/>
+      <w:numFmt w:val="bullet"/>
+      <w:lvlText w:val="o"/>
+      <w:lvlJc w:val="left"/>
+      <w:pPr>
+        <w:ind w:left="5760" w:hanging="360"/>
+      </w:pPr>
+      <w:rPr>
+        <w:rFonts w:ascii="Courier New" w:hAnsi="Courier New" w:cs="Courier New" w:hint="default"/>
+      </w:rPr>
+    </w:lvl>
+    <w:lvl w:ilvl="8" w:tplc="08090005" w:tentative="1">
+      <w:start w:val="1"/>
+      <w:numFmt w:val="bullet"/>
+      <w:lvlText w:val=""/>
+      <w:lvlJc w:val="left"/>
+      <w:pPr>
+        <w:ind w:left="6480" w:hanging="360"/>
+      </w:pPr>
+      <w:rPr>
+        <w:rFonts w:ascii="Wingdings" w:hAnsi="Wingdings" w:hint="default"/>
+      </w:rPr>
+    </w:lvl>
+  </w:abstractNum>
+  <w:num w:numId="1">
+    <w:abstractNumId w:val="0"/>
+  </w:num>
+</w:numbering>
 </file>
 
 <file path=word/styles.xml><?xml version="1.0" encoding="utf-8"?>
@@ -1412,6 +1655,17 @@
     <w:uiPriority w:val="99"/>
     <w:rsid w:val="00144C59"/>
   </w:style>
+  <w:style w:type="paragraph" w:styleId="ListParagraph">
+    <w:name w:val="List Paragraph"/>
+    <w:basedOn w:val="Normal"/>
+    <w:uiPriority w:val="34"/>
+    <w:qFormat/>
+    <w:rsid w:val="00220DA3"/>
+    <w:pPr>
+      <w:ind w:left="720"/>
+      <w:contextualSpacing/>
+    </w:pPr>
+  </w:style>
 </w:styles>
 </file>
 

</xml_diff>

<commit_message>
We have supposedly completed part 3 of lab2, but still need to check why there is a phase shift in our demodulated signals. we also started part 4
</commit_message>
<xml_diff>
--- a/Lab2/Lab2.docx
+++ b/Lab2/Lab2.docx
@@ -993,10 +993,58 @@
       <w:r>
         <w:t>Remove DC components (introduced in first step?)</w:t>
       </w:r>
+    </w:p>
+    <w:p/>
+    <w:p>
+      <w:r>
+        <w:t>Ex3.</w:t>
+      </w:r>
+    </w:p>
+    <w:p>
       <w:bookmarkStart w:id="0" w:name="_GoBack"/>
       <w:bookmarkEnd w:id="0"/>
-    </w:p>
-    <w:p/>
+      <w:r>
+        <w:rPr>
+          <w:noProof/>
+          <w:lang w:eastAsia="en-GB"/>
+        </w:rPr>
+        <w:drawing>
+          <wp:inline distT="0" distB="0" distL="0" distR="0" wp14:anchorId="5288BE6D" wp14:editId="62E55224">
+            <wp:extent cx="5731510" cy="3223895"/>
+            <wp:effectExtent l="0" t="0" r="2540" b="0"/>
+            <wp:docPr id="5" name="Picture 5"/>
+            <wp:cNvGraphicFramePr>
+              <a:graphicFrameLocks xmlns:a="http://schemas.openxmlformats.org/drawingml/2006/main" noChangeAspect="1"/>
+            </wp:cNvGraphicFramePr>
+            <a:graphic xmlns:a="http://schemas.openxmlformats.org/drawingml/2006/main">
+              <a:graphicData uri="http://schemas.openxmlformats.org/drawingml/2006/picture">
+                <pic:pic xmlns:pic="http://schemas.openxmlformats.org/drawingml/2006/picture">
+                  <pic:nvPicPr>
+                    <pic:cNvPr id="1" name=""/>
+                    <pic:cNvPicPr/>
+                  </pic:nvPicPr>
+                  <pic:blipFill>
+                    <a:blip r:embed="rId20"/>
+                    <a:stretch>
+                      <a:fillRect/>
+                    </a:stretch>
+                  </pic:blipFill>
+                  <pic:spPr>
+                    <a:xfrm>
+                      <a:off x="0" y="0"/>
+                      <a:ext cx="5731510" cy="3223895"/>
+                    </a:xfrm>
+                    <a:prstGeom prst="rect">
+                      <a:avLst/>
+                    </a:prstGeom>
+                  </pic:spPr>
+                </pic:pic>
+              </a:graphicData>
+            </a:graphic>
+          </wp:inline>
+        </w:drawing>
+      </w:r>
+    </w:p>
     <w:p/>
     <w:p/>
     <w:p/>

</xml_diff>

<commit_message>
Finished lab 3 - we did not manage to hear the AM signal as it was not playing at the time, but it would be interesting to see if we could detect AM radio. Also, many questions (in the lab book) are left unanswered
</commit_message>
<xml_diff>
--- a/Lab2/Lab2.docx
+++ b/Lab2/Lab2.docx
@@ -1238,13 +1238,10 @@
       </w:r>
     </w:p>
     <w:p/>
-    <w:p/>
     <w:p>
       <w:r>
         <w:br w:type="page"/>
       </w:r>
-      <w:bookmarkStart w:id="0" w:name="_GoBack"/>
-      <w:bookmarkEnd w:id="0"/>
     </w:p>
     <w:p>
       <w:r>
@@ -1260,10 +1257,10 @@
           <w:lang w:eastAsia="en-GB"/>
         </w:rPr>
         <w:drawing>
-          <wp:inline distT="0" distB="0" distL="0" distR="0" wp14:anchorId="0B42DD75" wp14:editId="6CEF749C">
+          <wp:inline distT="0" distB="0" distL="0" distR="0" wp14:anchorId="4E5E2438" wp14:editId="09A27B22">
             <wp:extent cx="5731510" cy="3223895"/>
             <wp:effectExtent l="0" t="0" r="2540" b="0"/>
-            <wp:docPr id="6" name="Picture 6"/>
+            <wp:docPr id="25" name="Picture 25"/>
             <wp:cNvGraphicFramePr>
               <a:graphicFrameLocks xmlns:a="http://schemas.openxmlformats.org/drawingml/2006/main" noChangeAspect="1"/>
             </wp:cNvGraphicFramePr>
@@ -1296,19 +1293,382 @@
         </w:drawing>
       </w:r>
       <w:r>
-        <w:t>-</w:t>
-      </w:r>
-    </w:p>
-    <w:p/>
-    <w:p/>
-    <w:p/>
-    <w:p/>
-    <w:p/>
-    <w:p/>
-    <w:p/>
-    <w:p/>
-    <w:p/>
-    <w:p/>
+        <w:t xml:space="preserve"> </w:t>
+      </w:r>
+    </w:p>
+    <w:p/>
+    <w:p/>
+    <w:p>
+      <w:r>
+        <w:t xml:space="preserve">Sending a </w:t>
+      </w:r>
+      <w:r>
+        <w:t>5kHZ with cut-off frequency at 6</w:t>
+      </w:r>
+      <w:r>
+        <w:t>kHZ</w:t>
+      </w:r>
+    </w:p>
+    <w:p>
+      <w:r>
+        <w:rPr>
+          <w:noProof/>
+          <w:lang w:eastAsia="en-GB"/>
+        </w:rPr>
+        <w:drawing>
+          <wp:inline distT="0" distB="0" distL="0" distR="0" wp14:anchorId="7C85B30B" wp14:editId="537AD5C1">
+            <wp:extent cx="5731510" cy="3223895"/>
+            <wp:effectExtent l="0" t="0" r="2540" b="0"/>
+            <wp:docPr id="26" name="Picture 26"/>
+            <wp:cNvGraphicFramePr>
+              <a:graphicFrameLocks xmlns:a="http://schemas.openxmlformats.org/drawingml/2006/main" noChangeAspect="1"/>
+            </wp:cNvGraphicFramePr>
+            <a:graphic xmlns:a="http://schemas.openxmlformats.org/drawingml/2006/main">
+              <a:graphicData uri="http://schemas.openxmlformats.org/drawingml/2006/picture">
+                <pic:pic xmlns:pic="http://schemas.openxmlformats.org/drawingml/2006/picture">
+                  <pic:nvPicPr>
+                    <pic:cNvPr id="1" name=""/>
+                    <pic:cNvPicPr/>
+                  </pic:nvPicPr>
+                  <pic:blipFill>
+                    <a:blip r:embed="rId24"/>
+                    <a:stretch>
+                      <a:fillRect/>
+                    </a:stretch>
+                  </pic:blipFill>
+                  <pic:spPr>
+                    <a:xfrm>
+                      <a:off x="0" y="0"/>
+                      <a:ext cx="5731510" cy="3223895"/>
+                    </a:xfrm>
+                    <a:prstGeom prst="rect">
+                      <a:avLst/>
+                    </a:prstGeom>
+                  </pic:spPr>
+                </pic:pic>
+              </a:graphicData>
+            </a:graphic>
+          </wp:inline>
+        </w:drawing>
+      </w:r>
+    </w:p>
+    <w:p/>
+    <w:p/>
+    <w:p/>
+    <w:p/>
+    <w:p>
+      <w:r>
+        <w:t>Noise observation:</w:t>
+      </w:r>
+    </w:p>
+    <w:p>
+      <w:r>
+        <w:t>With modulation index 0.1 and gain of 25dB</w:t>
+      </w:r>
+    </w:p>
+    <w:p>
+      <w:r>
+        <w:rPr>
+          <w:noProof/>
+          <w:lang w:eastAsia="en-GB"/>
+        </w:rPr>
+        <w:drawing>
+          <wp:inline distT="0" distB="0" distL="0" distR="0" wp14:anchorId="5F4ABD8E" wp14:editId="599031B3">
+            <wp:extent cx="5731510" cy="3223895"/>
+            <wp:effectExtent l="0" t="0" r="2540" b="0"/>
+            <wp:docPr id="27" name="Picture 27"/>
+            <wp:cNvGraphicFramePr>
+              <a:graphicFrameLocks xmlns:a="http://schemas.openxmlformats.org/drawingml/2006/main" noChangeAspect="1"/>
+            </wp:cNvGraphicFramePr>
+            <a:graphic xmlns:a="http://schemas.openxmlformats.org/drawingml/2006/main">
+              <a:graphicData uri="http://schemas.openxmlformats.org/drawingml/2006/picture">
+                <pic:pic xmlns:pic="http://schemas.openxmlformats.org/drawingml/2006/picture">
+                  <pic:nvPicPr>
+                    <pic:cNvPr id="1" name=""/>
+                    <pic:cNvPicPr/>
+                  </pic:nvPicPr>
+                  <pic:blipFill>
+                    <a:blip r:embed="rId25"/>
+                    <a:stretch>
+                      <a:fillRect/>
+                    </a:stretch>
+                  </pic:blipFill>
+                  <pic:spPr>
+                    <a:xfrm>
+                      <a:off x="0" y="0"/>
+                      <a:ext cx="5731510" cy="3223895"/>
+                    </a:xfrm>
+                    <a:prstGeom prst="rect">
+                      <a:avLst/>
+                    </a:prstGeom>
+                  </pic:spPr>
+                </pic:pic>
+              </a:graphicData>
+            </a:graphic>
+          </wp:inline>
+        </w:drawing>
+      </w:r>
+    </w:p>
+    <w:p>
+      <w:r>
+        <w:t>Modulation index of 0.5</w:t>
+      </w:r>
+    </w:p>
+    <w:p/>
+    <w:p>
+      <w:r>
+        <w:rPr>
+          <w:noProof/>
+          <w:lang w:eastAsia="en-GB"/>
+        </w:rPr>
+        <w:drawing>
+          <wp:inline distT="0" distB="0" distL="0" distR="0" wp14:anchorId="0A57DCC8" wp14:editId="7ECF63E9">
+            <wp:extent cx="5731510" cy="3223895"/>
+            <wp:effectExtent l="0" t="0" r="2540" b="0"/>
+            <wp:docPr id="28" name="Picture 28"/>
+            <wp:cNvGraphicFramePr>
+              <a:graphicFrameLocks xmlns:a="http://schemas.openxmlformats.org/drawingml/2006/main" noChangeAspect="1"/>
+            </wp:cNvGraphicFramePr>
+            <a:graphic xmlns:a="http://schemas.openxmlformats.org/drawingml/2006/main">
+              <a:graphicData uri="http://schemas.openxmlformats.org/drawingml/2006/picture">
+                <pic:pic xmlns:pic="http://schemas.openxmlformats.org/drawingml/2006/picture">
+                  <pic:nvPicPr>
+                    <pic:cNvPr id="1" name=""/>
+                    <pic:cNvPicPr/>
+                  </pic:nvPicPr>
+                  <pic:blipFill>
+                    <a:blip r:embed="rId26"/>
+                    <a:stretch>
+                      <a:fillRect/>
+                    </a:stretch>
+                  </pic:blipFill>
+                  <pic:spPr>
+                    <a:xfrm>
+                      <a:off x="0" y="0"/>
+                      <a:ext cx="5731510" cy="3223895"/>
+                    </a:xfrm>
+                    <a:prstGeom prst="rect">
+                      <a:avLst/>
+                    </a:prstGeom>
+                  </pic:spPr>
+                </pic:pic>
+              </a:graphicData>
+            </a:graphic>
+          </wp:inline>
+        </w:drawing>
+      </w:r>
+    </w:p>
+    <w:p/>
+    <w:p/>
+    <w:p/>
+    <w:p>
+      <w:r>
+        <w:lastRenderedPageBreak/>
+        <w:t xml:space="preserve">Modulation </w:t>
+      </w:r>
+      <w:r>
+        <w:t>index of 1.0</w:t>
+      </w:r>
+    </w:p>
+    <w:p>
+      <w:r>
+        <w:rPr>
+          <w:noProof/>
+          <w:lang w:eastAsia="en-GB"/>
+        </w:rPr>
+        <w:drawing>
+          <wp:inline distT="0" distB="0" distL="0" distR="0" wp14:anchorId="789C1EBD" wp14:editId="5F13564C">
+            <wp:extent cx="5731510" cy="3223895"/>
+            <wp:effectExtent l="0" t="0" r="2540" b="0"/>
+            <wp:docPr id="29" name="Picture 29"/>
+            <wp:cNvGraphicFramePr>
+              <a:graphicFrameLocks xmlns:a="http://schemas.openxmlformats.org/drawingml/2006/main" noChangeAspect="1"/>
+            </wp:cNvGraphicFramePr>
+            <a:graphic xmlns:a="http://schemas.openxmlformats.org/drawingml/2006/main">
+              <a:graphicData uri="http://schemas.openxmlformats.org/drawingml/2006/picture">
+                <pic:pic xmlns:pic="http://schemas.openxmlformats.org/drawingml/2006/picture">
+                  <pic:nvPicPr>
+                    <pic:cNvPr id="1" name=""/>
+                    <pic:cNvPicPr/>
+                  </pic:nvPicPr>
+                  <pic:blipFill>
+                    <a:blip r:embed="rId27"/>
+                    <a:stretch>
+                      <a:fillRect/>
+                    </a:stretch>
+                  </pic:blipFill>
+                  <pic:spPr>
+                    <a:xfrm>
+                      <a:off x="0" y="0"/>
+                      <a:ext cx="5731510" cy="3223895"/>
+                    </a:xfrm>
+                    <a:prstGeom prst="rect">
+                      <a:avLst/>
+                    </a:prstGeom>
+                  </pic:spPr>
+                </pic:pic>
+              </a:graphicData>
+            </a:graphic>
+          </wp:inline>
+        </w:drawing>
+      </w:r>
+    </w:p>
+    <w:p>
+      <w:r>
+        <w:br/>
+      </w:r>
+      <w:r>
+        <w:t xml:space="preserve">Modulation </w:t>
+      </w:r>
+      <w:r>
+        <w:t>index of 5</w:t>
+      </w:r>
+      <w:r>
+        <w:t>.0</w:t>
+      </w:r>
+    </w:p>
+    <w:p/>
+    <w:p>
+      <w:r>
+        <w:rPr>
+          <w:noProof/>
+          <w:lang w:eastAsia="en-GB"/>
+        </w:rPr>
+        <w:drawing>
+          <wp:inline distT="0" distB="0" distL="0" distR="0" wp14:anchorId="264D9A45" wp14:editId="62C689B9">
+            <wp:extent cx="5731510" cy="3223895"/>
+            <wp:effectExtent l="0" t="0" r="2540" b="0"/>
+            <wp:docPr id="30" name="Picture 30"/>
+            <wp:cNvGraphicFramePr>
+              <a:graphicFrameLocks xmlns:a="http://schemas.openxmlformats.org/drawingml/2006/main" noChangeAspect="1"/>
+            </wp:cNvGraphicFramePr>
+            <a:graphic xmlns:a="http://schemas.openxmlformats.org/drawingml/2006/main">
+              <a:graphicData uri="http://schemas.openxmlformats.org/drawingml/2006/picture">
+                <pic:pic xmlns:pic="http://schemas.openxmlformats.org/drawingml/2006/picture">
+                  <pic:nvPicPr>
+                    <pic:cNvPr id="1" name=""/>
+                    <pic:cNvPicPr/>
+                  </pic:nvPicPr>
+                  <pic:blipFill>
+                    <a:blip r:embed="rId28"/>
+                    <a:stretch>
+                      <a:fillRect/>
+                    </a:stretch>
+                  </pic:blipFill>
+                  <pic:spPr>
+                    <a:xfrm>
+                      <a:off x="0" y="0"/>
+                      <a:ext cx="5731510" cy="3223895"/>
+                    </a:xfrm>
+                    <a:prstGeom prst="rect">
+                      <a:avLst/>
+                    </a:prstGeom>
+                  </pic:spPr>
+                </pic:pic>
+              </a:graphicData>
+            </a:graphic>
+          </wp:inline>
+        </w:drawing>
+      </w:r>
+    </w:p>
+    <w:p>
+      <w:r>
+        <w:t>Questions:</w:t>
+      </w:r>
+    </w:p>
+    <w:p>
+      <w:pPr>
+        <w:pStyle w:val="ListParagraph"/>
+        <w:numPr>
+          <w:ilvl w:val="0"/>
+          <w:numId w:val="1"/>
+        </w:numPr>
+      </w:pPr>
+      <w:r>
+        <w:t>The IQ rate: what is it?</w:t>
+      </w:r>
+    </w:p>
+    <w:p>
+      <w:pPr>
+        <w:pStyle w:val="ListParagraph"/>
+        <w:numPr>
+          <w:ilvl w:val="0"/>
+          <w:numId w:val="1"/>
+        </w:numPr>
+      </w:pPr>
+      <w:r>
+        <w:t>Why are we getting errors for transmitting/receiving the 5kHz signal?</w:t>
+      </w:r>
+    </w:p>
+    <w:p>
+      <w:pPr>
+        <w:pStyle w:val="ListParagraph"/>
+        <w:numPr>
+          <w:ilvl w:val="0"/>
+          <w:numId w:val="1"/>
+        </w:numPr>
+      </w:pPr>
+      <w:r>
+        <w:t>How do the gain and the modulation index affect the signal to noise ratio at the receiver?</w:t>
+      </w:r>
+    </w:p>
+    <w:p/>
+    <w:p>
+      <w:r>
+        <w:lastRenderedPageBreak/>
+        <w:t>Ex5.</w:t>
+      </w:r>
+    </w:p>
+    <w:p>
+      <w:r>
+        <w:rPr>
+          <w:noProof/>
+          <w:lang w:eastAsia="en-GB"/>
+        </w:rPr>
+        <w:drawing>
+          <wp:inline distT="0" distB="0" distL="0" distR="0" wp14:anchorId="5B8D4897" wp14:editId="5EB1743F">
+            <wp:extent cx="5731510" cy="3223895"/>
+            <wp:effectExtent l="0" t="0" r="2540" b="0"/>
+            <wp:docPr id="31" name="Picture 31"/>
+            <wp:cNvGraphicFramePr>
+              <a:graphicFrameLocks xmlns:a="http://schemas.openxmlformats.org/drawingml/2006/main" noChangeAspect="1"/>
+            </wp:cNvGraphicFramePr>
+            <a:graphic xmlns:a="http://schemas.openxmlformats.org/drawingml/2006/main">
+              <a:graphicData uri="http://schemas.openxmlformats.org/drawingml/2006/picture">
+                <pic:pic xmlns:pic="http://schemas.openxmlformats.org/drawingml/2006/picture">
+                  <pic:nvPicPr>
+                    <pic:cNvPr id="1" name=""/>
+                    <pic:cNvPicPr/>
+                  </pic:nvPicPr>
+                  <pic:blipFill>
+                    <a:blip r:embed="rId29"/>
+                    <a:stretch>
+                      <a:fillRect/>
+                    </a:stretch>
+                  </pic:blipFill>
+                  <pic:spPr>
+                    <a:xfrm>
+                      <a:off x="0" y="0"/>
+                      <a:ext cx="5731510" cy="3223895"/>
+                    </a:xfrm>
+                    <a:prstGeom prst="rect">
+                      <a:avLst/>
+                    </a:prstGeom>
+                  </pic:spPr>
+                </pic:pic>
+              </a:graphicData>
+            </a:graphic>
+          </wp:inline>
+        </w:drawing>
+      </w:r>
+    </w:p>
+    <w:p>
+      <w:r>
+        <w:t>AM channel is not playing sound therefore we do not hear anything but noise.</w:t>
+      </w:r>
+      <w:bookmarkStart w:id="0" w:name="_GoBack"/>
+      <w:bookmarkEnd w:id="0"/>
+    </w:p>
     <w:p/>
     <w:sectPr>
       <w:pgSz w:w="11906" w:h="16838"/>

</xml_diff>

<commit_message>
Lab 4 has been begun but that BER thing is so difficult to get to 0
</commit_message>
<xml_diff>
--- a/Lab2/Lab2.docx
+++ b/Lab2/Lab2.docx
@@ -344,8 +344,8 @@
         </w:rPr>
         <w:drawing>
           <wp:inline distT="0" distB="0" distL="0" distR="0" wp14:anchorId="68E2CBC2" wp14:editId="5FAFC371">
-            <wp:extent cx="5731510" cy="3223895"/>
-            <wp:effectExtent l="0" t="0" r="2540" b="0"/>
+            <wp:extent cx="4390380" cy="2643188"/>
+            <wp:effectExtent l="0" t="0" r="0" b="5080"/>
             <wp:docPr id="12" name="Picture 12"/>
             <wp:cNvGraphicFramePr>
               <a:graphicFrameLocks xmlns:a="http://schemas.openxmlformats.org/drawingml/2006/main" noChangeAspect="1"/>
@@ -357,20 +357,27 @@
                     <pic:cNvPr id="1" name=""/>
                     <pic:cNvPicPr/>
                   </pic:nvPicPr>
-                  <pic:blipFill>
+                  <pic:blipFill rotWithShape="1">
                     <a:blip r:embed="rId9"/>
-                    <a:stretch>
-                      <a:fillRect/>
-                    </a:stretch>
+                    <a:srcRect l="16202" t="11228" r="18648" b="19042"/>
+                    <a:stretch/>
                   </pic:blipFill>
-                  <pic:spPr>
+                  <pic:spPr bwMode="auto">
                     <a:xfrm>
                       <a:off x="0" y="0"/>
-                      <a:ext cx="5731510" cy="3223895"/>
+                      <a:ext cx="4401201" cy="2649702"/>
                     </a:xfrm>
                     <a:prstGeom prst="rect">
                       <a:avLst/>
                     </a:prstGeom>
+                    <a:ln>
+                      <a:noFill/>
+                    </a:ln>
+                    <a:extLst>
+                      <a:ext uri="{53640926-AAD7-44D8-BBD7-CCE9431645EC}">
+                        <a14:shadowObscured xmlns:a14="http://schemas.microsoft.com/office/drawing/2010/main"/>
+                      </a:ext>
+                    </a:extLst>
                   </pic:spPr>
                 </pic:pic>
               </a:graphicData>
@@ -383,8 +390,10 @@
     <w:p/>
     <w:p/>
     <w:p/>
-    <w:p>
-      <w:r>
+    <w:p/>
+    <w:p>
+      <w:r>
+        <w:lastRenderedPageBreak/>
         <w:t xml:space="preserve">Obtain the AM waveform with modulation index </w:t>
       </w:r>
       <w:r>
@@ -402,8 +411,8 @@
         </w:rPr>
         <w:drawing>
           <wp:inline distT="0" distB="0" distL="0" distR="0" wp14:anchorId="073465B0" wp14:editId="77CF783D">
-            <wp:extent cx="5731510" cy="3223895"/>
-            <wp:effectExtent l="0" t="0" r="2540" b="0"/>
+            <wp:extent cx="4415504" cy="2671763"/>
+            <wp:effectExtent l="0" t="0" r="4445" b="0"/>
             <wp:docPr id="14" name="Picture 14"/>
             <wp:cNvGraphicFramePr>
               <a:graphicFrameLocks xmlns:a="http://schemas.openxmlformats.org/drawingml/2006/main" noChangeAspect="1"/>
@@ -415,20 +424,27 @@
                     <pic:cNvPr id="1" name=""/>
                     <pic:cNvPicPr/>
                   </pic:nvPicPr>
-                  <pic:blipFill>
+                  <pic:blipFill rotWithShape="1">
                     <a:blip r:embed="rId10"/>
-                    <a:stretch>
-                      <a:fillRect/>
-                    </a:stretch>
+                    <a:srcRect l="16203" t="14035" r="21719" b="19186"/>
+                    <a:stretch/>
                   </pic:blipFill>
-                  <pic:spPr>
+                  <pic:spPr bwMode="auto">
                     <a:xfrm>
                       <a:off x="0" y="0"/>
-                      <a:ext cx="5731510" cy="3223895"/>
+                      <a:ext cx="4421773" cy="2675556"/>
                     </a:xfrm>
                     <a:prstGeom prst="rect">
                       <a:avLst/>
                     </a:prstGeom>
+                    <a:ln>
+                      <a:noFill/>
+                    </a:ln>
+                    <a:extLst>
+                      <a:ext uri="{53640926-AAD7-44D8-BBD7-CCE9431645EC}">
+                        <a14:shadowObscured xmlns:a14="http://schemas.microsoft.com/office/drawing/2010/main"/>
+                      </a:ext>
+                    </a:extLst>
                   </pic:spPr>
                 </pic:pic>
               </a:graphicData>
@@ -463,8 +479,8 @@
         </w:rPr>
         <w:drawing>
           <wp:inline distT="0" distB="0" distL="0" distR="0" wp14:anchorId="778CF751" wp14:editId="74A8E5A8">
-            <wp:extent cx="5731510" cy="3223895"/>
-            <wp:effectExtent l="0" t="0" r="2540" b="0"/>
+            <wp:extent cx="4571181" cy="2681287"/>
+            <wp:effectExtent l="0" t="0" r="1270" b="5080"/>
             <wp:docPr id="15" name="Picture 15"/>
             <wp:cNvGraphicFramePr>
               <a:graphicFrameLocks xmlns:a="http://schemas.openxmlformats.org/drawingml/2006/main" noChangeAspect="1"/>
@@ -476,20 +492,27 @@
                     <pic:cNvPr id="1" name=""/>
                     <pic:cNvPicPr/>
                   </pic:nvPicPr>
-                  <pic:blipFill>
+                  <pic:blipFill rotWithShape="1">
                     <a:blip r:embed="rId11"/>
-                    <a:stretch>
-                      <a:fillRect/>
-                    </a:stretch>
+                    <a:srcRect l="16120" t="14034" r="19559" b="18891"/>
+                    <a:stretch/>
                   </pic:blipFill>
-                  <pic:spPr>
+                  <pic:spPr bwMode="auto">
                     <a:xfrm>
                       <a:off x="0" y="0"/>
-                      <a:ext cx="5731510" cy="3223895"/>
+                      <a:ext cx="4581193" cy="2687160"/>
                     </a:xfrm>
                     <a:prstGeom prst="rect">
                       <a:avLst/>
                     </a:prstGeom>
+                    <a:ln>
+                      <a:noFill/>
+                    </a:ln>
+                    <a:extLst>
+                      <a:ext uri="{53640926-AAD7-44D8-BBD7-CCE9431645EC}">
+                        <a14:shadowObscured xmlns:a14="http://schemas.microsoft.com/office/drawing/2010/main"/>
+                      </a:ext>
+                    </a:extLst>
                   </pic:spPr>
                 </pic:pic>
               </a:graphicData>
@@ -517,8 +540,8 @@
         </w:rPr>
         <w:drawing>
           <wp:inline distT="0" distB="0" distL="0" distR="0" wp14:anchorId="121F49D2" wp14:editId="407EF988">
-            <wp:extent cx="5731510" cy="3223895"/>
-            <wp:effectExtent l="0" t="0" r="2540" b="0"/>
+            <wp:extent cx="4881245" cy="2728913"/>
+            <wp:effectExtent l="0" t="0" r="0" b="0"/>
             <wp:docPr id="16" name="Picture 16"/>
             <wp:cNvGraphicFramePr>
               <a:graphicFrameLocks xmlns:a="http://schemas.openxmlformats.org/drawingml/2006/main" noChangeAspect="1"/>
@@ -530,20 +553,27 @@
                     <pic:cNvPr id="1" name=""/>
                     <pic:cNvPicPr/>
                   </pic:nvPicPr>
-                  <pic:blipFill>
+                  <pic:blipFill rotWithShape="1">
                     <a:blip r:embed="rId12"/>
-                    <a:stretch>
-                      <a:fillRect/>
-                    </a:stretch>
+                    <a:srcRect l="16120" t="14477" r="21809" b="18899"/>
+                    <a:stretch/>
                   </pic:blipFill>
-                  <pic:spPr>
+                  <pic:spPr bwMode="auto">
                     <a:xfrm>
                       <a:off x="0" y="0"/>
-                      <a:ext cx="5731510" cy="3223895"/>
+                      <a:ext cx="4888769" cy="2733119"/>
                     </a:xfrm>
                     <a:prstGeom prst="rect">
                       <a:avLst/>
                     </a:prstGeom>
+                    <a:ln>
+                      <a:noFill/>
+                    </a:ln>
+                    <a:extLst>
+                      <a:ext uri="{53640926-AAD7-44D8-BBD7-CCE9431645EC}">
+                        <a14:shadowObscured xmlns:a14="http://schemas.microsoft.com/office/drawing/2010/main"/>
+                      </a:ext>
+                    </a:extLst>
                   </pic:spPr>
                 </pic:pic>
               </a:graphicData>
@@ -570,8 +600,8 @@
         </w:rPr>
         <w:drawing>
           <wp:inline distT="0" distB="0" distL="0" distR="0" wp14:anchorId="7DB935C9" wp14:editId="3676C74E">
-            <wp:extent cx="5731510" cy="3223895"/>
-            <wp:effectExtent l="0" t="0" r="2540" b="0"/>
+            <wp:extent cx="4749064" cy="2881312"/>
+            <wp:effectExtent l="0" t="0" r="0" b="0"/>
             <wp:docPr id="17" name="Picture 17"/>
             <wp:cNvGraphicFramePr>
               <a:graphicFrameLocks xmlns:a="http://schemas.openxmlformats.org/drawingml/2006/main" noChangeAspect="1"/>
@@ -583,20 +613,27 @@
                     <pic:cNvPr id="1" name=""/>
                     <pic:cNvPicPr/>
                   </pic:nvPicPr>
-                  <pic:blipFill>
+                  <pic:blipFill rotWithShape="1">
                     <a:blip r:embed="rId13"/>
-                    <a:stretch>
-                      <a:fillRect/>
-                    </a:stretch>
+                    <a:srcRect l="16203" t="14920" r="21885" b="18300"/>
+                    <a:stretch/>
                   </pic:blipFill>
-                  <pic:spPr>
+                  <pic:spPr bwMode="auto">
                     <a:xfrm>
                       <a:off x="0" y="0"/>
-                      <a:ext cx="5731510" cy="3223895"/>
+                      <a:ext cx="4757651" cy="2886522"/>
                     </a:xfrm>
                     <a:prstGeom prst="rect">
                       <a:avLst/>
                     </a:prstGeom>
+                    <a:ln>
+                      <a:noFill/>
+                    </a:ln>
+                    <a:extLst>
+                      <a:ext uri="{53640926-AAD7-44D8-BBD7-CCE9431645EC}">
+                        <a14:shadowObscured xmlns:a14="http://schemas.microsoft.com/office/drawing/2010/main"/>
+                      </a:ext>
+                    </a:extLst>
                   </pic:spPr>
                 </pic:pic>
               </a:graphicData>
@@ -613,7 +650,6 @@
     <w:p/>
     <w:p>
       <w:r>
-        <w:lastRenderedPageBreak/>
         <w:t>Observe the impact on AM with various frequency:</w:t>
       </w:r>
     </w:p>
@@ -629,10 +665,11 @@
           <w:noProof/>
           <w:lang w:eastAsia="en-GB"/>
         </w:rPr>
+        <w:lastRenderedPageBreak/>
         <w:drawing>
           <wp:inline distT="0" distB="0" distL="0" distR="0" wp14:anchorId="4FAD9576" wp14:editId="1503FF75">
-            <wp:extent cx="5731510" cy="3223895"/>
-            <wp:effectExtent l="0" t="0" r="2540" b="0"/>
+            <wp:extent cx="4942414" cy="2776538"/>
+            <wp:effectExtent l="0" t="0" r="0" b="5080"/>
             <wp:docPr id="18" name="Picture 18"/>
             <wp:cNvGraphicFramePr>
               <a:graphicFrameLocks xmlns:a="http://schemas.openxmlformats.org/drawingml/2006/main" noChangeAspect="1"/>
@@ -644,20 +681,27 @@
                     <pic:cNvPr id="1" name=""/>
                     <pic:cNvPicPr/>
                   </pic:nvPicPr>
-                  <pic:blipFill>
+                  <pic:blipFill rotWithShape="1">
                     <a:blip r:embed="rId14"/>
-                    <a:stretch>
-                      <a:fillRect/>
-                    </a:stretch>
+                    <a:srcRect l="16203" t="17875" r="19059" b="16528"/>
+                    <a:stretch/>
                   </pic:blipFill>
-                  <pic:spPr>
+                  <pic:spPr bwMode="auto">
                     <a:xfrm>
                       <a:off x="0" y="0"/>
-                      <a:ext cx="5731510" cy="3223895"/>
+                      <a:ext cx="4960582" cy="2786744"/>
                     </a:xfrm>
                     <a:prstGeom prst="rect">
                       <a:avLst/>
                     </a:prstGeom>
+                    <a:ln>
+                      <a:noFill/>
+                    </a:ln>
+                    <a:extLst>
+                      <a:ext uri="{53640926-AAD7-44D8-BBD7-CCE9431645EC}">
+                        <a14:shadowObscured xmlns:a14="http://schemas.microsoft.com/office/drawing/2010/main"/>
+                      </a:ext>
+                    </a:extLst>
                   </pic:spPr>
                 </pic:pic>
               </a:graphicData>
@@ -681,8 +725,8 @@
         </w:rPr>
         <w:drawing>
           <wp:inline distT="0" distB="0" distL="0" distR="0" wp14:anchorId="62CCF14D" wp14:editId="6D4D2A18">
-            <wp:extent cx="5731510" cy="3223895"/>
-            <wp:effectExtent l="0" t="0" r="2540" b="0"/>
+            <wp:extent cx="4832364" cy="2819400"/>
+            <wp:effectExtent l="0" t="0" r="6350" b="0"/>
             <wp:docPr id="19" name="Picture 19"/>
             <wp:cNvGraphicFramePr>
               <a:graphicFrameLocks xmlns:a="http://schemas.openxmlformats.org/drawingml/2006/main" noChangeAspect="1"/>
@@ -694,20 +738,27 @@
                     <pic:cNvPr id="1" name=""/>
                     <pic:cNvPicPr/>
                   </pic:nvPicPr>
-                  <pic:blipFill>
+                  <pic:blipFill rotWithShape="1">
                     <a:blip r:embed="rId15"/>
-                    <a:stretch>
-                      <a:fillRect/>
-                    </a:stretch>
+                    <a:srcRect l="16286" t="17727" r="19483" b="15649"/>
+                    <a:stretch/>
                   </pic:blipFill>
-                  <pic:spPr>
+                  <pic:spPr bwMode="auto">
                     <a:xfrm>
                       <a:off x="0" y="0"/>
-                      <a:ext cx="5731510" cy="3223895"/>
+                      <a:ext cx="4839173" cy="2823373"/>
                     </a:xfrm>
                     <a:prstGeom prst="rect">
                       <a:avLst/>
                     </a:prstGeom>
+                    <a:ln>
+                      <a:noFill/>
+                    </a:ln>
+                    <a:extLst>
+                      <a:ext uri="{53640926-AAD7-44D8-BBD7-CCE9431645EC}">
+                        <a14:shadowObscured xmlns:a14="http://schemas.microsoft.com/office/drawing/2010/main"/>
+                      </a:ext>
+                    </a:extLst>
                   </pic:spPr>
                 </pic:pic>
               </a:graphicData>
@@ -720,7 +771,6 @@
     <w:p/>
     <w:p>
       <w:r>
-        <w:lastRenderedPageBreak/>
         <w:t>fm = 5000HZ</w:t>
       </w:r>
     </w:p>
@@ -731,10 +781,11 @@
           <w:noProof/>
           <w:lang w:eastAsia="en-GB"/>
         </w:rPr>
+        <w:lastRenderedPageBreak/>
         <w:drawing>
           <wp:inline distT="0" distB="0" distL="0" distR="0" wp14:anchorId="63276C77" wp14:editId="23FF36CA">
-            <wp:extent cx="5731510" cy="3223895"/>
-            <wp:effectExtent l="0" t="0" r="2540" b="0"/>
+            <wp:extent cx="4486448" cy="2595563"/>
+            <wp:effectExtent l="0" t="0" r="0" b="0"/>
             <wp:docPr id="20" name="Picture 20"/>
             <wp:cNvGraphicFramePr>
               <a:graphicFrameLocks xmlns:a="http://schemas.openxmlformats.org/drawingml/2006/main" noChangeAspect="1"/>
@@ -746,20 +797,27 @@
                     <pic:cNvPr id="1" name=""/>
                     <pic:cNvPicPr/>
                   </pic:nvPicPr>
-                  <pic:blipFill>
+                  <pic:blipFill rotWithShape="1">
                     <a:blip r:embed="rId16"/>
-                    <a:stretch>
-                      <a:fillRect/>
-                    </a:stretch>
+                    <a:srcRect l="16037" t="12852" r="20473" b="21846"/>
+                    <a:stretch/>
                   </pic:blipFill>
-                  <pic:spPr>
+                  <pic:spPr bwMode="auto">
                     <a:xfrm>
                       <a:off x="0" y="0"/>
-                      <a:ext cx="5731510" cy="3223895"/>
+                      <a:ext cx="4489629" cy="2597403"/>
                     </a:xfrm>
                     <a:prstGeom prst="rect">
                       <a:avLst/>
                     </a:prstGeom>
+                    <a:ln>
+                      <a:noFill/>
+                    </a:ln>
+                    <a:extLst>
+                      <a:ext uri="{53640926-AAD7-44D8-BBD7-CCE9431645EC}">
+                        <a14:shadowObscured xmlns:a14="http://schemas.microsoft.com/office/drawing/2010/main"/>
+                      </a:ext>
+                    </a:extLst>
                   </pic:spPr>
                 </pic:pic>
               </a:graphicData>
@@ -791,8 +849,8 @@
         </w:rPr>
         <w:drawing>
           <wp:inline distT="0" distB="0" distL="0" distR="0" wp14:anchorId="4487B93F" wp14:editId="0186E5CB">
-            <wp:extent cx="5731510" cy="3223895"/>
-            <wp:effectExtent l="0" t="0" r="2540" b="0"/>
+            <wp:extent cx="4714240" cy="2486025"/>
+            <wp:effectExtent l="0" t="0" r="0" b="9525"/>
             <wp:docPr id="11" name="Picture 11"/>
             <wp:cNvGraphicFramePr>
               <a:graphicFrameLocks xmlns:a="http://schemas.openxmlformats.org/drawingml/2006/main" noChangeAspect="1"/>
@@ -804,20 +862,27 @@
                     <pic:cNvPr id="1" name=""/>
                     <pic:cNvPicPr/>
                   </pic:nvPicPr>
-                  <pic:blipFill>
+                  <pic:blipFill rotWithShape="1">
                     <a:blip r:embed="rId17"/>
-                    <a:stretch>
-                      <a:fillRect/>
-                    </a:stretch>
+                    <a:srcRect l="17200" t="14182" r="18980" b="25986"/>
+                    <a:stretch/>
                   </pic:blipFill>
-                  <pic:spPr>
+                  <pic:spPr bwMode="auto">
                     <a:xfrm>
                       <a:off x="0" y="0"/>
-                      <a:ext cx="5731510" cy="3223895"/>
+                      <a:ext cx="4728235" cy="2493405"/>
                     </a:xfrm>
                     <a:prstGeom prst="rect">
                       <a:avLst/>
                     </a:prstGeom>
+                    <a:ln>
+                      <a:noFill/>
+                    </a:ln>
+                    <a:extLst>
+                      <a:ext uri="{53640926-AAD7-44D8-BBD7-CCE9431645EC}">
+                        <a14:shadowObscured xmlns:a14="http://schemas.microsoft.com/office/drawing/2010/main"/>
+                      </a:ext>
+                    </a:extLst>
                   </pic:spPr>
                 </pic:pic>
               </a:graphicData>
@@ -829,7 +894,6 @@
     <w:p/>
     <w:p>
       <w:r>
-        <w:lastRenderedPageBreak/>
         <w:t>Ex.2 AM Demodulators</w:t>
       </w:r>
     </w:p>
@@ -845,10 +909,11 @@
           <w:noProof/>
           <w:lang w:eastAsia="en-GB"/>
         </w:rPr>
+        <w:lastRenderedPageBreak/>
         <w:drawing>
           <wp:inline distT="0" distB="0" distL="0" distR="0" wp14:anchorId="2753C3E0" wp14:editId="538E4091">
-            <wp:extent cx="5829428" cy="3838754"/>
-            <wp:effectExtent l="0" t="0" r="0" b="9525"/>
+            <wp:extent cx="5829155" cy="3314700"/>
+            <wp:effectExtent l="0" t="0" r="635" b="0"/>
             <wp:docPr id="3" name="Picture 3"/>
             <wp:cNvGraphicFramePr>
               <a:graphicFrameLocks xmlns:a="http://schemas.openxmlformats.org/drawingml/2006/main" noChangeAspect="1"/>
@@ -868,7 +933,7 @@
                   <pic:spPr bwMode="auto">
                     <a:xfrm>
                       <a:off x="0" y="0"/>
-                      <a:ext cx="5854792" cy="3855457"/>
+                      <a:ext cx="5860931" cy="3332769"/>
                     </a:xfrm>
                     <a:prstGeom prst="rect">
                       <a:avLst/>
@@ -909,7 +974,6 @@
     <w:p/>
     <w:p>
       <w:r>
-        <w:lastRenderedPageBreak/>
         <w:t>Part b envelop</w:t>
       </w:r>
       <w:r>
@@ -926,10 +990,11 @@
           <w:noProof/>
           <w:lang w:eastAsia="en-GB"/>
         </w:rPr>
+        <w:lastRenderedPageBreak/>
         <w:drawing>
           <wp:inline distT="0" distB="0" distL="0" distR="0" wp14:anchorId="0CA9FCA3" wp14:editId="2917D038">
-            <wp:extent cx="5731510" cy="3223895"/>
-            <wp:effectExtent l="0" t="0" r="2540" b="0"/>
+            <wp:extent cx="4200525" cy="2233267"/>
+            <wp:effectExtent l="0" t="0" r="0" b="0"/>
             <wp:docPr id="4" name="Picture 4"/>
             <wp:cNvGraphicFramePr>
               <a:graphicFrameLocks xmlns:a="http://schemas.openxmlformats.org/drawingml/2006/main" noChangeAspect="1"/>
@@ -941,20 +1006,27 @@
                     <pic:cNvPr id="1" name=""/>
                     <pic:cNvPicPr/>
                   </pic:nvPicPr>
-                  <pic:blipFill>
+                  <pic:blipFill rotWithShape="1">
                     <a:blip r:embed="rId19"/>
-                    <a:stretch>
-                      <a:fillRect/>
-                    </a:stretch>
+                    <a:srcRect l="16618" t="17727" r="18236" b="28944"/>
+                    <a:stretch/>
                   </pic:blipFill>
-                  <pic:spPr>
+                  <pic:spPr bwMode="auto">
                     <a:xfrm>
                       <a:off x="0" y="0"/>
-                      <a:ext cx="5731510" cy="3223895"/>
+                      <a:ext cx="4225429" cy="2246508"/>
                     </a:xfrm>
                     <a:prstGeom prst="rect">
                       <a:avLst/>
                     </a:prstGeom>
+                    <a:ln>
+                      <a:noFill/>
+                    </a:ln>
+                    <a:extLst>
+                      <a:ext uri="{53640926-AAD7-44D8-BBD7-CCE9431645EC}">
+                        <a14:shadowObscured xmlns:a14="http://schemas.microsoft.com/office/drawing/2010/main"/>
+                      </a:ext>
+                    </a:extLst>
                   </pic:spPr>
                 </pic:pic>
               </a:graphicData>
@@ -1029,8 +1101,8 @@
         </w:rPr>
         <w:drawing>
           <wp:inline distT="0" distB="0" distL="0" distR="0" wp14:anchorId="5EEEB963" wp14:editId="35D67309">
-            <wp:extent cx="5731510" cy="3223895"/>
-            <wp:effectExtent l="0" t="0" r="2540" b="0"/>
+            <wp:extent cx="4514850" cy="2967037"/>
+            <wp:effectExtent l="0" t="0" r="0" b="5080"/>
             <wp:docPr id="21" name="Picture 21"/>
             <wp:cNvGraphicFramePr>
               <a:graphicFrameLocks xmlns:a="http://schemas.openxmlformats.org/drawingml/2006/main" noChangeAspect="1"/>
@@ -1042,20 +1114,27 @@
                     <pic:cNvPr id="1" name=""/>
                     <pic:cNvPicPr/>
                   </pic:nvPicPr>
-                  <pic:blipFill>
+                  <pic:blipFill rotWithShape="1">
                     <a:blip r:embed="rId20"/>
-                    <a:stretch>
-                      <a:fillRect/>
-                    </a:stretch>
+                    <a:srcRect l="19028" t="14477" r="21223" b="9735"/>
+                    <a:stretch/>
                   </pic:blipFill>
-                  <pic:spPr>
+                  <pic:spPr bwMode="auto">
                     <a:xfrm>
                       <a:off x="0" y="0"/>
-                      <a:ext cx="5731510" cy="3223895"/>
+                      <a:ext cx="4522007" cy="2971741"/>
                     </a:xfrm>
                     <a:prstGeom prst="rect">
                       <a:avLst/>
                     </a:prstGeom>
+                    <a:ln>
+                      <a:noFill/>
+                    </a:ln>
+                    <a:extLst>
+                      <a:ext uri="{53640926-AAD7-44D8-BBD7-CCE9431645EC}">
+                        <a14:shadowObscured xmlns:a14="http://schemas.microsoft.com/office/drawing/2010/main"/>
+                      </a:ext>
+                    </a:extLst>
                   </pic:spPr>
                 </pic:pic>
               </a:graphicData>
@@ -1077,8 +1156,8 @@
         </w:rPr>
         <w:drawing>
           <wp:inline distT="0" distB="0" distL="0" distR="0" wp14:anchorId="3D5D9A47" wp14:editId="426CD06B">
-            <wp:extent cx="5731510" cy="3223895"/>
-            <wp:effectExtent l="0" t="0" r="2540" b="0"/>
+            <wp:extent cx="4548188" cy="3256805"/>
+            <wp:effectExtent l="0" t="0" r="5080" b="1270"/>
             <wp:docPr id="22" name="Picture 22"/>
             <wp:cNvGraphicFramePr>
               <a:graphicFrameLocks xmlns:a="http://schemas.openxmlformats.org/drawingml/2006/main" noChangeAspect="1"/>
@@ -1090,20 +1169,27 @@
                     <pic:cNvPr id="1" name=""/>
                     <pic:cNvPicPr/>
                   </pic:nvPicPr>
-                  <pic:blipFill>
+                  <pic:blipFill rotWithShape="1">
                     <a:blip r:embed="rId21"/>
-                    <a:stretch>
-                      <a:fillRect/>
-                    </a:stretch>
+                    <a:srcRect l="18944" t="13887" r="21062" b="9740"/>
+                    <a:stretch/>
                   </pic:blipFill>
-                  <pic:spPr>
+                  <pic:spPr bwMode="auto">
                     <a:xfrm>
                       <a:off x="0" y="0"/>
-                      <a:ext cx="5731510" cy="3223895"/>
+                      <a:ext cx="4556587" cy="3262819"/>
                     </a:xfrm>
                     <a:prstGeom prst="rect">
                       <a:avLst/>
                     </a:prstGeom>
+                    <a:ln>
+                      <a:noFill/>
+                    </a:ln>
+                    <a:extLst>
+                      <a:ext uri="{53640926-AAD7-44D8-BBD7-CCE9431645EC}">
+                        <a14:shadowObscured xmlns:a14="http://schemas.microsoft.com/office/drawing/2010/main"/>
+                      </a:ext>
+                    </a:extLst>
                   </pic:spPr>
                 </pic:pic>
               </a:graphicData>
@@ -1126,8 +1212,8 @@
         <w:lastRenderedPageBreak/>
         <w:drawing>
           <wp:inline distT="0" distB="0" distL="0" distR="0" wp14:anchorId="0AC8E450" wp14:editId="0491E71C">
-            <wp:extent cx="5731510" cy="3223895"/>
-            <wp:effectExtent l="0" t="0" r="2540" b="0"/>
+            <wp:extent cx="4642666" cy="2838450"/>
+            <wp:effectExtent l="0" t="0" r="5715" b="0"/>
             <wp:docPr id="23" name="Picture 23"/>
             <wp:cNvGraphicFramePr>
               <a:graphicFrameLocks xmlns:a="http://schemas.openxmlformats.org/drawingml/2006/main" noChangeAspect="1"/>
@@ -1139,20 +1225,27 @@
                     <pic:cNvPr id="1" name=""/>
                     <pic:cNvPicPr/>
                   </pic:nvPicPr>
-                  <pic:blipFill>
+                  <pic:blipFill rotWithShape="1">
                     <a:blip r:embed="rId22"/>
-                    <a:stretch>
-                      <a:fillRect/>
-                    </a:stretch>
+                    <a:srcRect l="18863" t="13738" r="21055" b="10027"/>
+                    <a:stretch/>
                   </pic:blipFill>
-                  <pic:spPr>
+                  <pic:spPr bwMode="auto">
                     <a:xfrm>
                       <a:off x="0" y="0"/>
-                      <a:ext cx="5731510" cy="3223895"/>
+                      <a:ext cx="4652301" cy="2844341"/>
                     </a:xfrm>
                     <a:prstGeom prst="rect">
                       <a:avLst/>
                     </a:prstGeom>
+                    <a:ln>
+                      <a:noFill/>
+                    </a:ln>
+                    <a:extLst>
+                      <a:ext uri="{53640926-AAD7-44D8-BBD7-CCE9431645EC}">
+                        <a14:shadowObscured xmlns:a14="http://schemas.microsoft.com/office/drawing/2010/main"/>
+                      </a:ext>
+                    </a:extLst>
                   </pic:spPr>
                 </pic:pic>
               </a:graphicData>
@@ -1174,8 +1267,8 @@
         </w:rPr>
         <w:drawing>
           <wp:inline distT="0" distB="0" distL="0" distR="0" wp14:anchorId="2920A1FA" wp14:editId="1F12F3B4">
-            <wp:extent cx="5731510" cy="3223895"/>
-            <wp:effectExtent l="0" t="0" r="2540" b="0"/>
+            <wp:extent cx="4641720" cy="3014663"/>
+            <wp:effectExtent l="0" t="0" r="6985" b="0"/>
             <wp:docPr id="24" name="Picture 24"/>
             <wp:cNvGraphicFramePr>
               <a:graphicFrameLocks xmlns:a="http://schemas.openxmlformats.org/drawingml/2006/main" noChangeAspect="1"/>
@@ -1187,20 +1280,27 @@
                     <pic:cNvPr id="1" name=""/>
                     <pic:cNvPicPr/>
                   </pic:nvPicPr>
-                  <pic:blipFill>
+                  <pic:blipFill rotWithShape="1">
                     <a:blip r:embed="rId22"/>
-                    <a:stretch>
-                      <a:fillRect/>
-                    </a:stretch>
+                    <a:srcRect l="18863" t="14035" r="21055" b="9435"/>
+                    <a:stretch/>
                   </pic:blipFill>
-                  <pic:spPr>
+                  <pic:spPr bwMode="auto">
                     <a:xfrm>
                       <a:off x="0" y="0"/>
-                      <a:ext cx="5731510" cy="3223895"/>
+                      <a:ext cx="4670143" cy="3033123"/>
                     </a:xfrm>
                     <a:prstGeom prst="rect">
                       <a:avLst/>
                     </a:prstGeom>
+                    <a:ln>
+                      <a:noFill/>
+                    </a:ln>
+                    <a:extLst>
+                      <a:ext uri="{53640926-AAD7-44D8-BBD7-CCE9431645EC}">
+                        <a14:shadowObscured xmlns:a14="http://schemas.microsoft.com/office/drawing/2010/main"/>
+                      </a:ext>
+                    </a:extLst>
                   </pic:spPr>
                 </pic:pic>
               </a:graphicData>
@@ -1258,8 +1358,8 @@
         </w:rPr>
         <w:drawing>
           <wp:inline distT="0" distB="0" distL="0" distR="0" wp14:anchorId="4E5E2438" wp14:editId="09A27B22">
-            <wp:extent cx="5731510" cy="3223895"/>
-            <wp:effectExtent l="0" t="0" r="2540" b="0"/>
+            <wp:extent cx="5128895" cy="2790825"/>
+            <wp:effectExtent l="0" t="0" r="0" b="9525"/>
             <wp:docPr id="25" name="Picture 25"/>
             <wp:cNvGraphicFramePr>
               <a:graphicFrameLocks xmlns:a="http://schemas.openxmlformats.org/drawingml/2006/main" noChangeAspect="1"/>
@@ -1271,20 +1371,27 @@
                     <pic:cNvPr id="1" name=""/>
                     <pic:cNvPicPr/>
                   </pic:nvPicPr>
-                  <pic:blipFill>
+                  <pic:blipFill rotWithShape="1">
                     <a:blip r:embed="rId23"/>
-                    <a:stretch>
-                      <a:fillRect/>
-                    </a:stretch>
+                    <a:srcRect l="17699" t="13887" r="16570" b="20076"/>
+                    <a:stretch/>
                   </pic:blipFill>
-                  <pic:spPr>
+                  <pic:spPr bwMode="auto">
                     <a:xfrm>
                       <a:off x="0" y="0"/>
-                      <a:ext cx="5731510" cy="3223895"/>
+                      <a:ext cx="5138643" cy="2796129"/>
                     </a:xfrm>
                     <a:prstGeom prst="rect">
                       <a:avLst/>
                     </a:prstGeom>
+                    <a:ln>
+                      <a:noFill/>
+                    </a:ln>
+                    <a:extLst>
+                      <a:ext uri="{53640926-AAD7-44D8-BBD7-CCE9431645EC}">
+                        <a14:shadowObscured xmlns:a14="http://schemas.microsoft.com/office/drawing/2010/main"/>
+                      </a:ext>
+                    </a:extLst>
                   </pic:spPr>
                 </pic:pic>
               </a:graphicData>
@@ -1317,8 +1424,8 @@
         </w:rPr>
         <w:drawing>
           <wp:inline distT="0" distB="0" distL="0" distR="0" wp14:anchorId="7C85B30B" wp14:editId="537AD5C1">
-            <wp:extent cx="5731510" cy="3223895"/>
-            <wp:effectExtent l="0" t="0" r="2540" b="0"/>
+            <wp:extent cx="4843145" cy="2562225"/>
+            <wp:effectExtent l="0" t="0" r="0" b="9525"/>
             <wp:docPr id="26" name="Picture 26"/>
             <wp:cNvGraphicFramePr>
               <a:graphicFrameLocks xmlns:a="http://schemas.openxmlformats.org/drawingml/2006/main" noChangeAspect="1"/>
@@ -1330,20 +1437,27 @@
                     <pic:cNvPr id="1" name=""/>
                     <pic:cNvPicPr/>
                   </pic:nvPicPr>
-                  <pic:blipFill>
+                  <pic:blipFill rotWithShape="1">
                     <a:blip r:embed="rId24"/>
-                    <a:stretch>
-                      <a:fillRect/>
-                    </a:stretch>
+                    <a:srcRect l="17615" t="14034" r="17232" b="20368"/>
+                    <a:stretch/>
                   </pic:blipFill>
-                  <pic:spPr>
+                  <pic:spPr bwMode="auto">
                     <a:xfrm>
                       <a:off x="0" y="0"/>
-                      <a:ext cx="5731510" cy="3223895"/>
+                      <a:ext cx="4854973" cy="2568483"/>
                     </a:xfrm>
                     <a:prstGeom prst="rect">
                       <a:avLst/>
                     </a:prstGeom>
+                    <a:ln>
+                      <a:noFill/>
+                    </a:ln>
+                    <a:extLst>
+                      <a:ext uri="{53640926-AAD7-44D8-BBD7-CCE9431645EC}">
+                        <a14:shadowObscured xmlns:a14="http://schemas.microsoft.com/office/drawing/2010/main"/>
+                      </a:ext>
+                    </a:extLst>
                   </pic:spPr>
                 </pic:pic>
               </a:graphicData>
@@ -1372,10 +1486,11 @@
           <w:noProof/>
           <w:lang w:eastAsia="en-GB"/>
         </w:rPr>
+        <w:lastRenderedPageBreak/>
         <w:drawing>
           <wp:inline distT="0" distB="0" distL="0" distR="0" wp14:anchorId="5F4ABD8E" wp14:editId="599031B3">
-            <wp:extent cx="5731510" cy="3223895"/>
-            <wp:effectExtent l="0" t="0" r="2540" b="0"/>
+            <wp:extent cx="4881245" cy="2671763"/>
+            <wp:effectExtent l="0" t="0" r="0" b="0"/>
             <wp:docPr id="27" name="Picture 27"/>
             <wp:cNvGraphicFramePr>
               <a:graphicFrameLocks xmlns:a="http://schemas.openxmlformats.org/drawingml/2006/main" noChangeAspect="1"/>
@@ -1387,20 +1502,27 @@
                     <pic:cNvPr id="1" name=""/>
                     <pic:cNvPicPr/>
                   </pic:nvPicPr>
-                  <pic:blipFill>
+                  <pic:blipFill rotWithShape="1">
                     <a:blip r:embed="rId25"/>
-                    <a:stretch>
-                      <a:fillRect/>
-                    </a:stretch>
+                    <a:srcRect l="18114" t="14034" r="20972" b="19039"/>
+                    <a:stretch/>
                   </pic:blipFill>
-                  <pic:spPr>
+                  <pic:spPr bwMode="auto">
                     <a:xfrm>
                       <a:off x="0" y="0"/>
-                      <a:ext cx="5731510" cy="3223895"/>
+                      <a:ext cx="4888108" cy="2675519"/>
                     </a:xfrm>
                     <a:prstGeom prst="rect">
                       <a:avLst/>
                     </a:prstGeom>
+                    <a:ln>
+                      <a:noFill/>
+                    </a:ln>
+                    <a:extLst>
+                      <a:ext uri="{53640926-AAD7-44D8-BBD7-CCE9431645EC}">
+                        <a14:shadowObscured xmlns:a14="http://schemas.microsoft.com/office/drawing/2010/main"/>
+                      </a:ext>
+                    </a:extLst>
                   </pic:spPr>
                 </pic:pic>
               </a:graphicData>
@@ -1423,8 +1545,8 @@
         </w:rPr>
         <w:drawing>
           <wp:inline distT="0" distB="0" distL="0" distR="0" wp14:anchorId="0A57DCC8" wp14:editId="7ECF63E9">
-            <wp:extent cx="5731510" cy="3223895"/>
-            <wp:effectExtent l="0" t="0" r="2540" b="0"/>
+            <wp:extent cx="4918978" cy="2795587"/>
+            <wp:effectExtent l="0" t="0" r="0" b="5080"/>
             <wp:docPr id="28" name="Picture 28"/>
             <wp:cNvGraphicFramePr>
               <a:graphicFrameLocks xmlns:a="http://schemas.openxmlformats.org/drawingml/2006/main" noChangeAspect="1"/>
@@ -1436,20 +1558,27 @@
                     <pic:cNvPr id="1" name=""/>
                     <pic:cNvPicPr/>
                   </pic:nvPicPr>
-                  <pic:blipFill>
+                  <pic:blipFill rotWithShape="1">
                     <a:blip r:embed="rId26"/>
-                    <a:stretch>
-                      <a:fillRect/>
-                    </a:stretch>
+                    <a:srcRect l="17782" t="14624" r="17148" b="19630"/>
+                    <a:stretch/>
                   </pic:blipFill>
-                  <pic:spPr>
+                  <pic:spPr bwMode="auto">
                     <a:xfrm>
                       <a:off x="0" y="0"/>
-                      <a:ext cx="5731510" cy="3223895"/>
+                      <a:ext cx="4926096" cy="2799632"/>
                     </a:xfrm>
                     <a:prstGeom prst="rect">
                       <a:avLst/>
                     </a:prstGeom>
+                    <a:ln>
+                      <a:noFill/>
+                    </a:ln>
+                    <a:extLst>
+                      <a:ext uri="{53640926-AAD7-44D8-BBD7-CCE9431645EC}">
+                        <a14:shadowObscured xmlns:a14="http://schemas.microsoft.com/office/drawing/2010/main"/>
+                      </a:ext>
+                    </a:extLst>
                   </pic:spPr>
                 </pic:pic>
               </a:graphicData>
@@ -1463,11 +1592,7 @@
     <w:p/>
     <w:p>
       <w:r>
-        <w:lastRenderedPageBreak/>
-        <w:t xml:space="preserve">Modulation </w:t>
-      </w:r>
-      <w:r>
-        <w:t>index of 1.0</w:t>
+        <w:t>Modulation index of 1.0</w:t>
       </w:r>
     </w:p>
     <w:p>
@@ -1476,10 +1601,11 @@
           <w:noProof/>
           <w:lang w:eastAsia="en-GB"/>
         </w:rPr>
+        <w:lastRenderedPageBreak/>
         <w:drawing>
           <wp:inline distT="0" distB="0" distL="0" distR="0" wp14:anchorId="789C1EBD" wp14:editId="5F13564C">
-            <wp:extent cx="5731510" cy="3223895"/>
-            <wp:effectExtent l="0" t="0" r="2540" b="0"/>
+            <wp:extent cx="4676775" cy="2649375"/>
+            <wp:effectExtent l="0" t="0" r="0" b="0"/>
             <wp:docPr id="29" name="Picture 29"/>
             <wp:cNvGraphicFramePr>
               <a:graphicFrameLocks xmlns:a="http://schemas.openxmlformats.org/drawingml/2006/main" noChangeAspect="1"/>
@@ -1491,20 +1617,27 @@
                     <pic:cNvPr id="1" name=""/>
                     <pic:cNvPicPr/>
                   </pic:nvPicPr>
-                  <pic:blipFill>
+                  <pic:blipFill rotWithShape="1">
                     <a:blip r:embed="rId27"/>
-                    <a:stretch>
-                      <a:fillRect/>
-                    </a:stretch>
+                    <a:srcRect l="18031" t="14625" r="16982" b="19925"/>
+                    <a:stretch/>
                   </pic:blipFill>
-                  <pic:spPr>
+                  <pic:spPr bwMode="auto">
                     <a:xfrm>
                       <a:off x="0" y="0"/>
-                      <a:ext cx="5731510" cy="3223895"/>
+                      <a:ext cx="4683007" cy="2652905"/>
                     </a:xfrm>
                     <a:prstGeom prst="rect">
                       <a:avLst/>
                     </a:prstGeom>
+                    <a:ln>
+                      <a:noFill/>
+                    </a:ln>
+                    <a:extLst>
+                      <a:ext uri="{53640926-AAD7-44D8-BBD7-CCE9431645EC}">
+                        <a14:shadowObscured xmlns:a14="http://schemas.microsoft.com/office/drawing/2010/main"/>
+                      </a:ext>
+                    </a:extLst>
                   </pic:spPr>
                 </pic:pic>
               </a:graphicData>
@@ -1518,13 +1651,7 @@
         <w:br/>
       </w:r>
       <w:r>
-        <w:t xml:space="preserve">Modulation </w:t>
-      </w:r>
-      <w:r>
-        <w:t>index of 5</w:t>
-      </w:r>
-      <w:r>
-        <w:t>.0</w:t>
+        <w:t>Modulation index of 5.0</w:t>
       </w:r>
     </w:p>
     <w:p/>
@@ -1536,8 +1663,8 @@
         </w:rPr>
         <w:drawing>
           <wp:inline distT="0" distB="0" distL="0" distR="0" wp14:anchorId="264D9A45" wp14:editId="62C689B9">
-            <wp:extent cx="5731510" cy="3223895"/>
-            <wp:effectExtent l="0" t="0" r="2540" b="0"/>
+            <wp:extent cx="4885155" cy="2843212"/>
+            <wp:effectExtent l="0" t="0" r="0" b="0"/>
             <wp:docPr id="30" name="Picture 30"/>
             <wp:cNvGraphicFramePr>
               <a:graphicFrameLocks xmlns:a="http://schemas.openxmlformats.org/drawingml/2006/main" noChangeAspect="1"/>
@@ -1549,20 +1676,27 @@
                     <pic:cNvPr id="1" name=""/>
                     <pic:cNvPicPr/>
                   </pic:nvPicPr>
-                  <pic:blipFill>
+                  <pic:blipFill rotWithShape="1">
                     <a:blip r:embed="rId28"/>
-                    <a:stretch>
-                      <a:fillRect/>
-                    </a:stretch>
+                    <a:srcRect l="17450" t="13886" r="19732" b="21114"/>
+                    <a:stretch/>
                   </pic:blipFill>
-                  <pic:spPr>
+                  <pic:spPr bwMode="auto">
                     <a:xfrm>
                       <a:off x="0" y="0"/>
-                      <a:ext cx="5731510" cy="3223895"/>
+                      <a:ext cx="4908106" cy="2856569"/>
                     </a:xfrm>
                     <a:prstGeom prst="rect">
                       <a:avLst/>
                     </a:prstGeom>
+                    <a:ln>
+                      <a:noFill/>
+                    </a:ln>
+                    <a:extLst>
+                      <a:ext uri="{53640926-AAD7-44D8-BBD7-CCE9431645EC}">
+                        <a14:shadowObscured xmlns:a14="http://schemas.microsoft.com/office/drawing/2010/main"/>
+                      </a:ext>
+                    </a:extLst>
                   </pic:spPr>
                 </pic:pic>
               </a:graphicData>
@@ -1613,9 +1747,16 @@
       </w:r>
     </w:p>
     <w:p/>
-    <w:p>
-      <w:r>
-        <w:lastRenderedPageBreak/>
+    <w:p/>
+    <w:p/>
+    <w:p/>
+    <w:p/>
+    <w:p>
+      <w:bookmarkStart w:id="0" w:name="_GoBack"/>
+      <w:bookmarkEnd w:id="0"/>
+    </w:p>
+    <w:p>
+      <w:r>
         <w:t>Ex5.</w:t>
       </w:r>
     </w:p>
@@ -1627,8 +1768,8 @@
         </w:rPr>
         <w:drawing>
           <wp:inline distT="0" distB="0" distL="0" distR="0" wp14:anchorId="5B8D4897" wp14:editId="5EB1743F">
-            <wp:extent cx="5731510" cy="3223895"/>
-            <wp:effectExtent l="0" t="0" r="2540" b="0"/>
+            <wp:extent cx="4543425" cy="2939514"/>
+            <wp:effectExtent l="0" t="0" r="0" b="0"/>
             <wp:docPr id="31" name="Picture 31"/>
             <wp:cNvGraphicFramePr>
               <a:graphicFrameLocks xmlns:a="http://schemas.openxmlformats.org/drawingml/2006/main" noChangeAspect="1"/>
@@ -1640,20 +1781,27 @@
                     <pic:cNvPr id="1" name=""/>
                     <pic:cNvPicPr/>
                   </pic:nvPicPr>
-                  <pic:blipFill>
+                  <pic:blipFill rotWithShape="1">
                     <a:blip r:embed="rId29"/>
-                    <a:stretch>
-                      <a:fillRect/>
-                    </a:stretch>
+                    <a:srcRect l="18114" t="13148" r="18562" b="14016"/>
+                    <a:stretch/>
                   </pic:blipFill>
-                  <pic:spPr>
+                  <pic:spPr bwMode="auto">
                     <a:xfrm>
                       <a:off x="0" y="0"/>
-                      <a:ext cx="5731510" cy="3223895"/>
+                      <a:ext cx="4556147" cy="2947745"/>
                     </a:xfrm>
                     <a:prstGeom prst="rect">
                       <a:avLst/>
                     </a:prstGeom>
+                    <a:ln>
+                      <a:noFill/>
+                    </a:ln>
+                    <a:extLst>
+                      <a:ext uri="{53640926-AAD7-44D8-BBD7-CCE9431645EC}">
+                        <a14:shadowObscured xmlns:a14="http://schemas.microsoft.com/office/drawing/2010/main"/>
+                      </a:ext>
+                    </a:extLst>
                   </pic:spPr>
                 </pic:pic>
               </a:graphicData>
@@ -1666,8 +1814,6 @@
       <w:r>
         <w:t>AM channel is not playing sound therefore we do not hear anything but noise.</w:t>
       </w:r>
-      <w:bookmarkStart w:id="0" w:name="_GoBack"/>
-      <w:bookmarkEnd w:id="0"/>
     </w:p>
     <w:p/>
     <w:sectPr>

</xml_diff>